<commit_message>
CPSAP:lab18 in progress. PUT endpoints in progress
</commit_message>
<xml_diff>
--- a/CPSAP/Texts/Lab_17/Lab_17.docx
+++ b/CPSAP/Texts/Lab_17/Lab_17.docx
@@ -166,7 +166,6 @@
           </w:rPr>
           <w:t>://</w:t>
         </w:r>
-        <w:proofErr w:type="spellStart"/>
         <w:r>
           <w:rPr>
             <w:rStyle w:val="a4"/>
@@ -178,7 +177,6 @@
           </w:rPr>
           <w:t>diskstation</w:t>
         </w:r>
-        <w:proofErr w:type="spellEnd"/>
         <w:r>
           <w:rPr>
             <w:rStyle w:val="a4"/>
@@ -189,7 +187,6 @@
           </w:rPr>
           <w:t>.</w:t>
         </w:r>
-        <w:proofErr w:type="spellStart"/>
         <w:r>
           <w:rPr>
             <w:rStyle w:val="a4"/>
@@ -201,7 +198,6 @@
           </w:rPr>
           <w:t>belstu</w:t>
         </w:r>
-        <w:proofErr w:type="spellEnd"/>
         <w:r>
           <w:rPr>
             <w:rStyle w:val="a4"/>
@@ -251,7 +247,6 @@
         </w:rPr>
         <w:t xml:space="preserve">                      </w:t>
       </w:r>
-      <w:proofErr w:type="spellStart"/>
       <w:r>
         <w:rPr>
           <w:rFonts w:ascii="Courier New" w:hAnsi="Courier New" w:cs="Courier New"/>
@@ -259,17 +254,7 @@
           <w:sz w:val="24"/>
           <w:szCs w:val="24"/>
         </w:rPr>
-        <w:t>Для_студентов_ФИТ_БГТУ</w:t>
-      </w:r>
-      <w:proofErr w:type="spellEnd"/>
-      <w:r>
-        <w:rPr>
-          <w:rFonts w:ascii="Courier New" w:hAnsi="Courier New" w:cs="Courier New"/>
-          <w:i/>
-          <w:sz w:val="24"/>
-          <w:szCs w:val="24"/>
-        </w:rPr>
-        <w:t>\ЛИТЕРАТУРА\</w:t>
+        <w:t>Для_студентов_ФИТ_БГТУ\ЛИТЕРАТУРА\</w:t>
       </w:r>
       <w:r>
         <w:rPr>
@@ -353,25 +338,7 @@
           <w:sz w:val="28"/>
           <w:szCs w:val="28"/>
         </w:rPr>
-        <w:t xml:space="preserve">Установите СУБД </w:t>
-      </w:r>
-      <w:proofErr w:type="spellStart"/>
-      <w:r>
-        <w:rPr>
-          <w:rFonts w:ascii="Courier New" w:hAnsi="Courier New" w:cs="Courier New"/>
-          <w:sz w:val="28"/>
-          <w:szCs w:val="28"/>
-        </w:rPr>
-        <w:t>Redis</w:t>
-      </w:r>
-      <w:proofErr w:type="spellEnd"/>
-      <w:r>
-        <w:rPr>
-          <w:rFonts w:ascii="Courier New" w:hAnsi="Courier New" w:cs="Courier New"/>
-          <w:sz w:val="28"/>
-          <w:szCs w:val="28"/>
-        </w:rPr>
-        <w:t xml:space="preserve">  на локальном компьютере или воспользуйтесь облачным хранилищем </w:t>
+        <w:t xml:space="preserve">Установите СУБД Redis  на локальном компьютере или воспользуйтесь облачным хранилищем </w:t>
       </w:r>
       <w:r>
         <w:rPr>
@@ -398,47 +365,7 @@
             <w:sz w:val="24"/>
             <w:szCs w:val="24"/>
           </w:rPr>
-          <w:t>https://r</w:t>
-        </w:r>
-        <w:r>
-          <w:rPr>
-            <w:rStyle w:val="a4"/>
-            <w:rFonts w:ascii="Courier New" w:hAnsi="Courier New" w:cs="Courier New"/>
-            <w:i/>
-            <w:sz w:val="24"/>
-            <w:szCs w:val="24"/>
-          </w:rPr>
-          <w:t>e</w:t>
-        </w:r>
-        <w:r>
-          <w:rPr>
-            <w:rStyle w:val="a4"/>
-            <w:rFonts w:ascii="Courier New" w:hAnsi="Courier New" w:cs="Courier New"/>
-            <w:i/>
-            <w:sz w:val="24"/>
-            <w:szCs w:val="24"/>
-          </w:rPr>
-          <w:t>d</w:t>
-        </w:r>
-        <w:r>
-          <w:rPr>
-            <w:rStyle w:val="a4"/>
-            <w:rFonts w:ascii="Courier New" w:hAnsi="Courier New" w:cs="Courier New"/>
-            <w:i/>
-            <w:sz w:val="24"/>
-            <w:szCs w:val="24"/>
-          </w:rPr>
-          <w:t>i</w:t>
-        </w:r>
-        <w:r>
-          <w:rPr>
-            <w:rStyle w:val="a4"/>
-            <w:rFonts w:ascii="Courier New" w:hAnsi="Courier New" w:cs="Courier New"/>
-            <w:i/>
-            <w:sz w:val="24"/>
-            <w:szCs w:val="24"/>
-          </w:rPr>
-          <w:t>slabs.com</w:t>
+          <w:t>https://redislabs.com</w:t>
         </w:r>
       </w:hyperlink>
       <w:r>
@@ -475,7 +402,6 @@
         </w:rPr>
         <w:t xml:space="preserve">Установите </w:t>
       </w:r>
-      <w:proofErr w:type="spellStart"/>
       <w:r>
         <w:rPr>
           <w:rFonts w:ascii="Courier New" w:hAnsi="Courier New" w:cs="Courier New"/>
@@ -485,7 +411,6 @@
         </w:rPr>
         <w:t>npm</w:t>
       </w:r>
-      <w:proofErr w:type="spellEnd"/>
       <w:r>
         <w:rPr>
           <w:rFonts w:ascii="Courier New" w:hAnsi="Courier New" w:cs="Courier New"/>
@@ -510,23 +435,13 @@
         </w:rPr>
         <w:t xml:space="preserve"> </w:t>
       </w:r>
-      <w:proofErr w:type="spellStart"/>
-      <w:r>
-        <w:rPr>
-          <w:rFonts w:ascii="Courier New" w:hAnsi="Courier New" w:cs="Courier New"/>
-          <w:sz w:val="28"/>
-          <w:szCs w:val="28"/>
-        </w:rPr>
-        <w:t>redis</w:t>
-      </w:r>
-      <w:proofErr w:type="spellEnd"/>
-      <w:r>
-        <w:rPr>
-          <w:rFonts w:ascii="Courier New" w:hAnsi="Courier New" w:cs="Courier New"/>
-          <w:sz w:val="28"/>
-          <w:szCs w:val="28"/>
-        </w:rPr>
-        <w:t>.</w:t>
+      <w:r>
+        <w:rPr>
+          <w:rFonts w:ascii="Courier New" w:hAnsi="Courier New" w:cs="Courier New"/>
+          <w:sz w:val="28"/>
+          <w:szCs w:val="28"/>
+        </w:rPr>
+        <w:t>redis.</w:t>
       </w:r>
     </w:p>
     <w:p>
@@ -559,7 +474,6 @@
         </w:rPr>
         <w:t xml:space="preserve"> 17-01.</w:t>
       </w:r>
-      <w:proofErr w:type="spellStart"/>
       <w:r>
         <w:rPr>
           <w:rFonts w:ascii="Courier New" w:hAnsi="Courier New" w:cs="Courier New"/>
@@ -569,7 +483,6 @@
         </w:rPr>
         <w:t>js</w:t>
       </w:r>
-      <w:proofErr w:type="spellEnd"/>
       <w:r>
         <w:rPr>
           <w:rFonts w:ascii="Courier New" w:hAnsi="Courier New" w:cs="Courier New"/>
@@ -699,7 +612,6 @@
         </w:rPr>
         <w:t>.</w:t>
       </w:r>
-      <w:proofErr w:type="spellStart"/>
       <w:r>
         <w:rPr>
           <w:rFonts w:ascii="Courier New" w:hAnsi="Courier New" w:cs="Courier New"/>
@@ -709,7 +621,6 @@
         </w:rPr>
         <w:t>js</w:t>
       </w:r>
-      <w:proofErr w:type="spellEnd"/>
       <w:r>
         <w:rPr>
           <w:rFonts w:ascii="Courier New" w:hAnsi="Courier New" w:cs="Courier New"/>
@@ -742,7 +653,6 @@
         </w:rPr>
         <w:t xml:space="preserve"> запросов </w:t>
       </w:r>
-      <w:proofErr w:type="gramStart"/>
       <w:r>
         <w:rPr>
           <w:rFonts w:ascii="Courier New" w:hAnsi="Courier New" w:cs="Courier New"/>
@@ -776,16 +686,853 @@
           <w:sz w:val="28"/>
           <w:szCs w:val="28"/>
         </w:rPr>
+        <w:t xml:space="preserve">  10000 </w:t>
+      </w:r>
+      <w:r>
+        <w:rPr>
+          <w:rFonts w:ascii="Courier New" w:hAnsi="Courier New" w:cs="Courier New"/>
+          <w:sz w:val="28"/>
+          <w:szCs w:val="28"/>
+        </w:rPr>
+        <w:t xml:space="preserve">запросов </w:t>
+      </w:r>
+      <w:r>
+        <w:rPr>
+          <w:rFonts w:ascii="Courier New" w:hAnsi="Courier New" w:cs="Courier New"/>
+          <w:sz w:val="28"/>
+          <w:szCs w:val="28"/>
+        </w:rPr>
+        <w:t xml:space="preserve"> </w:t>
+      </w:r>
+      <w:r>
+        <w:rPr>
+          <w:rFonts w:ascii="Courier New" w:hAnsi="Courier New" w:cs="Courier New"/>
+          <w:b/>
+          <w:sz w:val="28"/>
+          <w:szCs w:val="28"/>
+          <w:lang w:val="en-US"/>
+        </w:rPr>
+        <w:t>get</w:t>
+      </w:r>
+      <w:r>
+        <w:rPr>
+          <w:rFonts w:ascii="Courier New" w:hAnsi="Courier New" w:cs="Courier New"/>
+          <w:b/>
+          <w:sz w:val="28"/>
+          <w:szCs w:val="28"/>
+        </w:rPr>
+        <w:t xml:space="preserve"> </w:t>
+      </w:r>
+      <w:r>
+        <w:rPr>
+          <w:rFonts w:ascii="Courier New" w:hAnsi="Courier New" w:cs="Courier New"/>
+          <w:sz w:val="28"/>
+          <w:szCs w:val="28"/>
+        </w:rPr>
+        <w:t>и</w:t>
+      </w:r>
+      <w:r>
+        <w:rPr>
+          <w:rFonts w:ascii="Courier New" w:hAnsi="Courier New" w:cs="Courier New"/>
+          <w:b/>
+          <w:sz w:val="28"/>
+          <w:szCs w:val="28"/>
+        </w:rPr>
+        <w:t xml:space="preserve"> </w:t>
+      </w:r>
+      <w:r>
+        <w:rPr>
+          <w:rFonts w:ascii="Courier New" w:hAnsi="Courier New" w:cs="Courier New"/>
+          <w:sz w:val="28"/>
+          <w:szCs w:val="28"/>
+        </w:rPr>
+        <w:t xml:space="preserve">10000 </w:t>
+      </w:r>
+      <w:r>
+        <w:rPr>
+          <w:rFonts w:ascii="Courier New" w:hAnsi="Courier New" w:cs="Courier New"/>
+          <w:sz w:val="28"/>
+          <w:szCs w:val="28"/>
+        </w:rPr>
+        <w:t xml:space="preserve">запросов </w:t>
+      </w:r>
+      <w:r>
+        <w:rPr>
+          <w:rFonts w:ascii="Courier New" w:hAnsi="Courier New" w:cs="Courier New"/>
+          <w:sz w:val="28"/>
+          <w:szCs w:val="28"/>
+        </w:rPr>
+        <w:t xml:space="preserve"> </w:t>
+      </w:r>
+      <w:r>
+        <w:rPr>
+          <w:rFonts w:ascii="Courier New" w:hAnsi="Courier New" w:cs="Courier New"/>
+          <w:b/>
+          <w:sz w:val="28"/>
+          <w:szCs w:val="28"/>
+          <w:lang w:val="en-US"/>
+        </w:rPr>
+        <w:t>del</w:t>
+      </w:r>
+      <w:r>
+        <w:rPr>
+          <w:rFonts w:ascii="Courier New" w:hAnsi="Courier New" w:cs="Courier New"/>
+          <w:sz w:val="28"/>
+          <w:szCs w:val="28"/>
+        </w:rPr>
+        <w:t>.</w:t>
+      </w:r>
+    </w:p>
+    <w:p>
+      <w:pPr>
+        <w:pStyle w:val="a3"/>
+        <w:numPr>
+          <w:ilvl w:val="0"/>
+          <w:numId w:val="1"/>
+        </w:numPr>
+        <w:jc w:val="both"/>
+        <w:rPr>
+          <w:rFonts w:ascii="Courier New" w:hAnsi="Courier New" w:cs="Courier New"/>
+          <w:sz w:val="28"/>
+          <w:szCs w:val="28"/>
+        </w:rPr>
+      </w:pPr>
+      <w:r>
+        <w:rPr>
+          <w:rFonts w:ascii="Courier New" w:hAnsi="Courier New" w:cs="Courier New"/>
+          <w:sz w:val="28"/>
+          <w:szCs w:val="28"/>
+        </w:rPr>
+        <w:t>Заполните таблицу</w:t>
+      </w:r>
+      <w:r>
+        <w:rPr>
+          <w:rFonts w:ascii="Courier New" w:hAnsi="Courier New" w:cs="Courier New"/>
+          <w:sz w:val="28"/>
+          <w:szCs w:val="28"/>
+        </w:rPr>
         <w:t xml:space="preserve">  </w:t>
       </w:r>
-      <w:proofErr w:type="gramEnd"/>
-      <w:r>
-        <w:rPr>
-          <w:rFonts w:ascii="Courier New" w:hAnsi="Courier New" w:cs="Courier New"/>
-          <w:sz w:val="28"/>
-          <w:szCs w:val="28"/>
-        </w:rPr>
-        <w:t xml:space="preserve">10000 </w:t>
+      <w:r>
+        <w:rPr>
+          <w:rFonts w:ascii="Courier New" w:hAnsi="Courier New" w:cs="Courier New"/>
+          <w:sz w:val="28"/>
+          <w:szCs w:val="28"/>
+        </w:rPr>
+        <w:t xml:space="preserve"> </w:t>
+      </w:r>
+    </w:p>
+    <w:tbl>
+      <w:tblPr>
+        <w:tblStyle w:val="a5"/>
+        <w:tblW w:w="0" w:type="auto"/>
+        <w:tblLook w:val="04A0" w:firstRow="1" w:lastRow="0" w:firstColumn="1" w:lastColumn="0" w:noHBand="0" w:noVBand="1"/>
+      </w:tblPr>
+      <w:tblGrid>
+        <w:gridCol w:w="562"/>
+        <w:gridCol w:w="5954"/>
+        <w:gridCol w:w="2809"/>
+      </w:tblGrid>
+      <w:tr>
+        <w:tc>
+          <w:tcPr>
+            <w:tcW w:w="562" w:type="dxa"/>
+          </w:tcPr>
+          <w:p>
+            <w:pPr>
+              <w:jc w:val="both"/>
+              <w:rPr>
+                <w:rFonts w:ascii="Courier New" w:hAnsi="Courier New" w:cs="Courier New"/>
+                <w:sz w:val="24"/>
+                <w:szCs w:val="24"/>
+              </w:rPr>
+            </w:pPr>
+            <w:r>
+              <w:rPr>
+                <w:rFonts w:ascii="Courier New" w:hAnsi="Courier New" w:cs="Courier New"/>
+                <w:sz w:val="24"/>
+                <w:szCs w:val="24"/>
+              </w:rPr>
+              <w:t>№</w:t>
+            </w:r>
+          </w:p>
+        </w:tc>
+        <w:tc>
+          <w:tcPr>
+            <w:tcW w:w="5954" w:type="dxa"/>
+          </w:tcPr>
+          <w:p>
+            <w:pPr>
+              <w:jc w:val="center"/>
+              <w:rPr>
+                <w:rFonts w:ascii="Courier New" w:hAnsi="Courier New" w:cs="Courier New"/>
+                <w:sz w:val="24"/>
+                <w:szCs w:val="24"/>
+              </w:rPr>
+            </w:pPr>
+            <w:r>
+              <w:rPr>
+                <w:rFonts w:ascii="Courier New" w:hAnsi="Courier New" w:cs="Courier New"/>
+                <w:sz w:val="24"/>
+                <w:szCs w:val="24"/>
+              </w:rPr>
+              <w:t>Операция</w:t>
+            </w:r>
+          </w:p>
+        </w:tc>
+        <w:tc>
+          <w:tcPr>
+            <w:tcW w:w="2337" w:type="dxa"/>
+          </w:tcPr>
+          <w:p>
+            <w:pPr>
+              <w:jc w:val="center"/>
+              <w:rPr>
+                <w:rFonts w:ascii="Courier New" w:hAnsi="Courier New" w:cs="Courier New"/>
+                <w:sz w:val="24"/>
+                <w:szCs w:val="24"/>
+              </w:rPr>
+            </w:pPr>
+            <w:r>
+              <w:rPr>
+                <w:rFonts w:ascii="Courier New" w:hAnsi="Courier New" w:cs="Courier New"/>
+                <w:sz w:val="24"/>
+                <w:szCs w:val="24"/>
+              </w:rPr>
+              <w:t xml:space="preserve">  </w:t>
+            </w:r>
+            <w:r>
+              <w:rPr>
+                <w:rFonts w:ascii="Courier New" w:hAnsi="Courier New" w:cs="Courier New"/>
+                <w:sz w:val="24"/>
+                <w:szCs w:val="24"/>
+              </w:rPr>
+              <w:t>В</w:t>
+            </w:r>
+            <w:r>
+              <w:rPr>
+                <w:rFonts w:ascii="Courier New" w:hAnsi="Courier New" w:cs="Courier New"/>
+                <w:sz w:val="24"/>
+                <w:szCs w:val="24"/>
+              </w:rPr>
+              <w:t>ыполнени</w:t>
+            </w:r>
+            <w:r>
+              <w:rPr>
+                <w:rFonts w:ascii="Courier New" w:hAnsi="Courier New" w:cs="Courier New"/>
+                <w:sz w:val="24"/>
+                <w:szCs w:val="24"/>
+              </w:rPr>
+              <w:t>е</w:t>
+            </w:r>
+            <w:r>
+              <w:rPr>
+                <w:rFonts w:ascii="Courier New" w:hAnsi="Courier New" w:cs="Courier New"/>
+                <w:sz w:val="24"/>
+                <w:szCs w:val="24"/>
+                <w:lang w:val="en-US"/>
+              </w:rPr>
+              <w:t xml:space="preserve"> 10000 </w:t>
+            </w:r>
+            <w:r>
+              <w:rPr>
+                <w:rFonts w:ascii="Courier New" w:hAnsi="Courier New" w:cs="Courier New"/>
+                <w:sz w:val="24"/>
+                <w:szCs w:val="24"/>
+              </w:rPr>
+              <w:t>операций</w:t>
+            </w:r>
+          </w:p>
+          <w:p>
+            <w:pPr>
+              <w:jc w:val="center"/>
+              <w:rPr>
+                <w:rFonts w:ascii="Courier New" w:hAnsi="Courier New" w:cs="Courier New"/>
+                <w:sz w:val="24"/>
+                <w:szCs w:val="24"/>
+                <w:lang w:val="en-US"/>
+              </w:rPr>
+            </w:pPr>
+            <w:r>
+              <w:rPr>
+                <w:rFonts w:ascii="Courier New" w:hAnsi="Courier New" w:cs="Courier New"/>
+                <w:sz w:val="24"/>
+                <w:szCs w:val="24"/>
+                <w:lang w:val="en-US"/>
+              </w:rPr>
+              <w:t>(</w:t>
+            </w:r>
+            <w:r>
+              <w:rPr>
+                <w:rFonts w:ascii="Courier New" w:hAnsi="Courier New" w:cs="Courier New"/>
+                <w:sz w:val="24"/>
+                <w:szCs w:val="24"/>
+              </w:rPr>
+              <w:t>мс</w:t>
+            </w:r>
+            <w:r>
+              <w:rPr>
+                <w:rFonts w:ascii="Courier New" w:hAnsi="Courier New" w:cs="Courier New"/>
+                <w:sz w:val="24"/>
+                <w:szCs w:val="24"/>
+                <w:lang w:val="en-US"/>
+              </w:rPr>
+              <w:t>)</w:t>
+            </w:r>
+          </w:p>
+        </w:tc>
+      </w:tr>
+      <w:tr>
+        <w:tc>
+          <w:tcPr>
+            <w:tcW w:w="562" w:type="dxa"/>
+          </w:tcPr>
+          <w:p>
+            <w:pPr>
+              <w:jc w:val="both"/>
+              <w:rPr>
+                <w:rFonts w:ascii="Courier New" w:hAnsi="Courier New" w:cs="Courier New"/>
+                <w:sz w:val="24"/>
+                <w:szCs w:val="24"/>
+              </w:rPr>
+            </w:pPr>
+            <w:r>
+              <w:rPr>
+                <w:rFonts w:ascii="Courier New" w:hAnsi="Courier New" w:cs="Courier New"/>
+                <w:sz w:val="24"/>
+                <w:szCs w:val="24"/>
+              </w:rPr>
+              <w:t>1</w:t>
+            </w:r>
+          </w:p>
+        </w:tc>
+        <w:tc>
+          <w:tcPr>
+            <w:tcW w:w="5954" w:type="dxa"/>
+          </w:tcPr>
+          <w:p>
+            <w:pPr>
+              <w:jc w:val="both"/>
+              <w:rPr>
+                <w:rFonts w:ascii="Courier New" w:hAnsi="Courier New" w:cs="Courier New"/>
+                <w:i/>
+                <w:sz w:val="24"/>
+                <w:szCs w:val="24"/>
+                <w:lang w:val="en-US"/>
+              </w:rPr>
+            </w:pPr>
+            <w:r>
+              <w:rPr>
+                <w:rFonts w:ascii="Courier New" w:hAnsi="Courier New" w:cs="Courier New"/>
+                <w:i/>
+                <w:sz w:val="24"/>
+                <w:szCs w:val="24"/>
+                <w:lang w:val="en-US"/>
+              </w:rPr>
+              <w:t>set(n, ‘set</w:t>
+            </w:r>
+            <w:r>
+              <w:rPr>
+                <w:rFonts w:ascii="Courier New" w:hAnsi="Courier New" w:cs="Courier New"/>
+                <w:b/>
+                <w:i/>
+                <w:sz w:val="24"/>
+                <w:szCs w:val="24"/>
+              </w:rPr>
+              <w:t>n</w:t>
+            </w:r>
+            <w:r>
+              <w:rPr>
+                <w:rFonts w:ascii="Courier New" w:hAnsi="Courier New" w:cs="Courier New"/>
+                <w:i/>
+                <w:sz w:val="24"/>
+                <w:szCs w:val="24"/>
+                <w:lang w:val="en-US"/>
+              </w:rPr>
+              <w:t>’)</w:t>
+            </w:r>
+          </w:p>
+          <w:p>
+            <w:pPr>
+              <w:jc w:val="both"/>
+              <w:rPr>
+                <w:rFonts w:ascii="Courier New" w:hAnsi="Courier New" w:cs="Courier New"/>
+                <w:sz w:val="24"/>
+                <w:szCs w:val="24"/>
+                <w:lang w:val="en-US"/>
+              </w:rPr>
+            </w:pPr>
+            <w:r>
+              <w:rPr>
+                <w:rFonts w:ascii="Courier New" w:hAnsi="Courier New" w:cs="Courier New"/>
+                <w:b/>
+                <w:sz w:val="24"/>
+                <w:szCs w:val="24"/>
+                <w:lang w:val="en-US"/>
+              </w:rPr>
+              <w:t>n</w:t>
+            </w:r>
+            <w:r>
+              <w:rPr>
+                <w:rFonts w:ascii="Courier New" w:hAnsi="Courier New" w:cs="Courier New"/>
+                <w:sz w:val="24"/>
+                <w:szCs w:val="24"/>
+                <w:lang w:val="en-US"/>
+              </w:rPr>
+              <w:t xml:space="preserve"> = 1…10000</w:t>
+            </w:r>
+          </w:p>
+        </w:tc>
+        <w:tc>
+          <w:tcPr>
+            <w:tcW w:w="2337" w:type="dxa"/>
+          </w:tcPr>
+          <w:p>
+            <w:pPr>
+              <w:jc w:val="both"/>
+              <w:rPr>
+                <w:rFonts w:ascii="Courier New" w:hAnsi="Courier New" w:cs="Courier New"/>
+                <w:sz w:val="24"/>
+                <w:szCs w:val="24"/>
+              </w:rPr>
+            </w:pPr>
+            <w:r>
+              <w:rPr>
+                <w:rFonts w:ascii="Courier New" w:hAnsi="Courier New" w:cs="Courier New"/>
+                <w:sz w:val="24"/>
+                <w:szCs w:val="24"/>
+              </w:rPr>
+              <w:t>6522.9972</w:t>
+            </w:r>
+          </w:p>
+        </w:tc>
+      </w:tr>
+      <w:tr>
+        <w:tc>
+          <w:tcPr>
+            <w:tcW w:w="562" w:type="dxa"/>
+          </w:tcPr>
+          <w:p>
+            <w:pPr>
+              <w:jc w:val="both"/>
+              <w:rPr>
+                <w:rFonts w:ascii="Courier New" w:hAnsi="Courier New" w:cs="Courier New"/>
+                <w:sz w:val="24"/>
+                <w:szCs w:val="24"/>
+              </w:rPr>
+            </w:pPr>
+            <w:r>
+              <w:rPr>
+                <w:rFonts w:ascii="Courier New" w:hAnsi="Courier New" w:cs="Courier New"/>
+                <w:sz w:val="24"/>
+                <w:szCs w:val="24"/>
+              </w:rPr>
+              <w:t>2</w:t>
+            </w:r>
+          </w:p>
+        </w:tc>
+        <w:tc>
+          <w:tcPr>
+            <w:tcW w:w="5954" w:type="dxa"/>
+          </w:tcPr>
+          <w:p>
+            <w:pPr>
+              <w:jc w:val="both"/>
+              <w:rPr>
+                <w:rFonts w:ascii="Courier New" w:hAnsi="Courier New" w:cs="Courier New"/>
+                <w:i/>
+                <w:sz w:val="24"/>
+                <w:szCs w:val="24"/>
+              </w:rPr>
+            </w:pPr>
+            <w:r>
+              <w:rPr>
+                <w:rFonts w:ascii="Courier New" w:hAnsi="Courier New" w:cs="Courier New"/>
+                <w:i/>
+                <w:sz w:val="24"/>
+                <w:szCs w:val="24"/>
+              </w:rPr>
+              <w:t>get</w:t>
+            </w:r>
+            <w:r>
+              <w:rPr>
+                <w:rFonts w:ascii="Courier New" w:hAnsi="Courier New" w:cs="Courier New"/>
+                <w:i/>
+                <w:sz w:val="24"/>
+                <w:szCs w:val="24"/>
+                <w:lang w:val="en-US"/>
+              </w:rPr>
+              <w:t>(n</w:t>
+            </w:r>
+            <w:r>
+              <w:rPr>
+                <w:rFonts w:ascii="Courier New" w:hAnsi="Courier New" w:cs="Courier New"/>
+                <w:i/>
+                <w:sz w:val="24"/>
+                <w:szCs w:val="24"/>
+              </w:rPr>
+              <w:t xml:space="preserve">) </w:t>
+            </w:r>
+          </w:p>
+          <w:p>
+            <w:pPr>
+              <w:jc w:val="both"/>
+              <w:rPr>
+                <w:rFonts w:ascii="Courier New" w:hAnsi="Courier New" w:cs="Courier New"/>
+                <w:i/>
+                <w:sz w:val="24"/>
+                <w:szCs w:val="24"/>
+              </w:rPr>
+            </w:pPr>
+            <w:r>
+              <w:rPr>
+                <w:rFonts w:ascii="Courier New" w:hAnsi="Courier New" w:cs="Courier New"/>
+                <w:b/>
+                <w:sz w:val="24"/>
+                <w:szCs w:val="24"/>
+                <w:lang w:val="en-US"/>
+              </w:rPr>
+              <w:t>n</w:t>
+            </w:r>
+            <w:r>
+              <w:rPr>
+                <w:rFonts w:ascii="Courier New" w:hAnsi="Courier New" w:cs="Courier New"/>
+                <w:sz w:val="24"/>
+                <w:szCs w:val="24"/>
+                <w:lang w:val="en-US"/>
+              </w:rPr>
+              <w:t xml:space="preserve"> = 1…10000</w:t>
+            </w:r>
+          </w:p>
+        </w:tc>
+        <w:tc>
+          <w:tcPr>
+            <w:tcW w:w="2337" w:type="dxa"/>
+          </w:tcPr>
+          <w:p>
+            <w:pPr>
+              <w:jc w:val="both"/>
+              <w:rPr>
+                <w:rFonts w:ascii="Courier New" w:hAnsi="Courier New" w:cs="Courier New"/>
+                <w:sz w:val="24"/>
+                <w:szCs w:val="24"/>
+              </w:rPr>
+            </w:pPr>
+            <w:r>
+              <w:rPr>
+                <w:rFonts w:ascii="Courier New" w:hAnsi="Courier New" w:cs="Courier New"/>
+                <w:sz w:val="24"/>
+                <w:szCs w:val="24"/>
+              </w:rPr>
+              <w:t>4339.3342999999995</w:t>
+            </w:r>
+          </w:p>
+        </w:tc>
+      </w:tr>
+      <w:tr>
+        <w:tc>
+          <w:tcPr>
+            <w:tcW w:w="562" w:type="dxa"/>
+          </w:tcPr>
+          <w:p>
+            <w:pPr>
+              <w:jc w:val="both"/>
+              <w:rPr>
+                <w:rFonts w:ascii="Courier New" w:hAnsi="Courier New" w:cs="Courier New"/>
+                <w:sz w:val="24"/>
+                <w:szCs w:val="24"/>
+                <w:lang w:val="en-US"/>
+              </w:rPr>
+            </w:pPr>
+            <w:r>
+              <w:rPr>
+                <w:rFonts w:ascii="Courier New" w:hAnsi="Courier New" w:cs="Courier New"/>
+                <w:sz w:val="24"/>
+                <w:szCs w:val="24"/>
+                <w:lang w:val="en-US"/>
+              </w:rPr>
+              <w:t>3</w:t>
+            </w:r>
+          </w:p>
+        </w:tc>
+        <w:tc>
+          <w:tcPr>
+            <w:tcW w:w="5954" w:type="dxa"/>
+          </w:tcPr>
+          <w:p>
+            <w:pPr>
+              <w:jc w:val="both"/>
+              <w:rPr>
+                <w:rFonts w:ascii="Courier New" w:hAnsi="Courier New" w:cs="Courier New"/>
+                <w:i/>
+                <w:sz w:val="24"/>
+                <w:szCs w:val="24"/>
+              </w:rPr>
+            </w:pPr>
+            <w:r>
+              <w:rPr>
+                <w:rFonts w:ascii="Courier New" w:hAnsi="Courier New" w:cs="Courier New"/>
+                <w:i/>
+                <w:sz w:val="24"/>
+                <w:szCs w:val="24"/>
+                <w:lang w:val="en-US"/>
+              </w:rPr>
+              <w:t>del</w:t>
+            </w:r>
+            <w:r>
+              <w:rPr>
+                <w:rFonts w:ascii="Courier New" w:hAnsi="Courier New" w:cs="Courier New"/>
+                <w:i/>
+                <w:sz w:val="24"/>
+                <w:szCs w:val="24"/>
+                <w:lang w:val="en-US"/>
+              </w:rPr>
+              <w:t>(n</w:t>
+            </w:r>
+            <w:r>
+              <w:rPr>
+                <w:rFonts w:ascii="Courier New" w:hAnsi="Courier New" w:cs="Courier New"/>
+                <w:i/>
+                <w:sz w:val="24"/>
+                <w:szCs w:val="24"/>
+              </w:rPr>
+              <w:t xml:space="preserve">) </w:t>
+            </w:r>
+          </w:p>
+          <w:p>
+            <w:pPr>
+              <w:jc w:val="both"/>
+              <w:rPr>
+                <w:rFonts w:ascii="Courier New" w:hAnsi="Courier New" w:cs="Courier New"/>
+                <w:i/>
+                <w:sz w:val="24"/>
+                <w:szCs w:val="24"/>
+                <w:lang w:val="en-US"/>
+              </w:rPr>
+            </w:pPr>
+            <w:r>
+              <w:rPr>
+                <w:rFonts w:ascii="Courier New" w:hAnsi="Courier New" w:cs="Courier New"/>
+                <w:b/>
+                <w:sz w:val="24"/>
+                <w:szCs w:val="24"/>
+                <w:lang w:val="en-US"/>
+              </w:rPr>
+              <w:t>n</w:t>
+            </w:r>
+            <w:r>
+              <w:rPr>
+                <w:rFonts w:ascii="Courier New" w:hAnsi="Courier New" w:cs="Courier New"/>
+                <w:sz w:val="24"/>
+                <w:szCs w:val="24"/>
+                <w:lang w:val="en-US"/>
+              </w:rPr>
+              <w:t xml:space="preserve"> = 1…10000</w:t>
+            </w:r>
+          </w:p>
+        </w:tc>
+        <w:tc>
+          <w:tcPr>
+            <w:tcW w:w="2337" w:type="dxa"/>
+          </w:tcPr>
+          <w:p>
+            <w:pPr>
+              <w:jc w:val="both"/>
+              <w:rPr>
+                <w:rFonts w:ascii="Courier New" w:hAnsi="Courier New" w:cs="Courier New"/>
+                <w:sz w:val="24"/>
+                <w:szCs w:val="24"/>
+              </w:rPr>
+            </w:pPr>
+            <w:r>
+              <w:rPr>
+                <w:rFonts w:ascii="Courier New" w:hAnsi="Courier New" w:cs="Courier New"/>
+                <w:sz w:val="24"/>
+                <w:szCs w:val="24"/>
+              </w:rPr>
+              <w:t>4078.2186999999994</w:t>
+            </w:r>
+          </w:p>
+        </w:tc>
+      </w:tr>
+    </w:tbl>
+    <w:p>
+      <w:pPr>
+        <w:jc w:val="both"/>
+        <w:rPr>
+          <w:rFonts w:ascii="Courier New" w:hAnsi="Courier New" w:cs="Courier New"/>
+          <w:sz w:val="28"/>
+          <w:szCs w:val="28"/>
+        </w:rPr>
+      </w:pPr>
+      <w:r>
+        <w:rPr>
+          <w:rFonts w:ascii="Courier New" w:hAnsi="Courier New" w:cs="Courier New"/>
+          <w:sz w:val="28"/>
+          <w:szCs w:val="28"/>
+        </w:rPr>
+        <w:t xml:space="preserve"> </w:t>
+      </w:r>
+    </w:p>
+    <w:p>
+      <w:pPr>
+        <w:rPr>
+          <w:rFonts w:ascii="Courier New" w:hAnsi="Courier New" w:cs="Courier New"/>
+          <w:b/>
+          <w:sz w:val="28"/>
+          <w:szCs w:val="28"/>
+          <w:u w:val="single"/>
+        </w:rPr>
+      </w:pPr>
+      <w:r>
+        <w:rPr>
+          <w:rFonts w:ascii="Courier New" w:hAnsi="Courier New" w:cs="Courier New"/>
+          <w:b/>
+          <w:sz w:val="28"/>
+          <w:szCs w:val="28"/>
+          <w:u w:val="single"/>
+        </w:rPr>
+        <w:t>Задание 0</w:t>
+      </w:r>
+      <w:r>
+        <w:rPr>
+          <w:rFonts w:ascii="Courier New" w:hAnsi="Courier New" w:cs="Courier New"/>
+          <w:b/>
+          <w:sz w:val="28"/>
+          <w:szCs w:val="28"/>
+          <w:u w:val="single"/>
+        </w:rPr>
+        <w:t>3</w:t>
+      </w:r>
+    </w:p>
+    <w:p>
+      <w:pPr>
+        <w:pStyle w:val="a3"/>
+        <w:numPr>
+          <w:ilvl w:val="0"/>
+          <w:numId w:val="1"/>
+        </w:numPr>
+        <w:jc w:val="both"/>
+        <w:rPr>
+          <w:rFonts w:ascii="Courier New" w:hAnsi="Courier New" w:cs="Courier New"/>
+          <w:sz w:val="28"/>
+          <w:szCs w:val="28"/>
+        </w:rPr>
+      </w:pPr>
+      <w:r>
+        <w:rPr>
+          <w:rFonts w:ascii="Courier New" w:hAnsi="Courier New" w:cs="Courier New"/>
+          <w:sz w:val="28"/>
+          <w:szCs w:val="28"/>
+        </w:rPr>
+        <w:t>Разработайте приложение</w:t>
+      </w:r>
+      <w:r>
+        <w:rPr>
+          <w:rFonts w:ascii="Courier New" w:hAnsi="Courier New" w:cs="Courier New"/>
+          <w:sz w:val="28"/>
+          <w:szCs w:val="28"/>
+        </w:rPr>
+        <w:t xml:space="preserve"> 17-0</w:t>
+      </w:r>
+      <w:r>
+        <w:rPr>
+          <w:rFonts w:ascii="Courier New" w:hAnsi="Courier New" w:cs="Courier New"/>
+          <w:sz w:val="28"/>
+          <w:szCs w:val="28"/>
+        </w:rPr>
+        <w:t>3</w:t>
+      </w:r>
+      <w:r>
+        <w:rPr>
+          <w:rFonts w:ascii="Courier New" w:hAnsi="Courier New" w:cs="Courier New"/>
+          <w:sz w:val="28"/>
+          <w:szCs w:val="28"/>
+        </w:rPr>
+        <w:t>.</w:t>
+      </w:r>
+      <w:r>
+        <w:rPr>
+          <w:rFonts w:ascii="Courier New" w:hAnsi="Courier New" w:cs="Courier New"/>
+          <w:sz w:val="28"/>
+          <w:szCs w:val="28"/>
+          <w:lang w:val="en-US"/>
+        </w:rPr>
+        <w:t>js</w:t>
+      </w:r>
+      <w:r>
+        <w:rPr>
+          <w:rFonts w:ascii="Courier New" w:hAnsi="Courier New" w:cs="Courier New"/>
+          <w:sz w:val="28"/>
+          <w:szCs w:val="28"/>
+        </w:rPr>
+        <w:t>,</w:t>
+      </w:r>
+      <w:r>
+        <w:rPr>
+          <w:rFonts w:ascii="Courier New" w:hAnsi="Courier New" w:cs="Courier New"/>
+          <w:sz w:val="28"/>
+          <w:szCs w:val="28"/>
+        </w:rPr>
+        <w:t xml:space="preserve"> </w:t>
+      </w:r>
+      <w:r>
+        <w:rPr>
+          <w:rFonts w:ascii="Courier New" w:hAnsi="Courier New" w:cs="Courier New"/>
+          <w:sz w:val="28"/>
+          <w:szCs w:val="28"/>
+        </w:rPr>
+        <w:t xml:space="preserve"> позволяющее исследовать скорость выполнения</w:t>
+      </w:r>
+      <w:r>
+        <w:rPr>
+          <w:rFonts w:ascii="Courier New" w:hAnsi="Courier New" w:cs="Courier New"/>
+          <w:sz w:val="28"/>
+          <w:szCs w:val="28"/>
+        </w:rPr>
+        <w:t xml:space="preserve"> 10000</w:t>
+      </w:r>
+      <w:r>
+        <w:rPr>
+          <w:rFonts w:ascii="Courier New" w:hAnsi="Courier New" w:cs="Courier New"/>
+          <w:sz w:val="28"/>
+          <w:szCs w:val="28"/>
+        </w:rPr>
+        <w:t xml:space="preserve"> запросов </w:t>
+      </w:r>
+      <w:r>
+        <w:rPr>
+          <w:rFonts w:ascii="Courier New" w:hAnsi="Courier New" w:cs="Courier New"/>
+          <w:b/>
+          <w:sz w:val="28"/>
+          <w:szCs w:val="28"/>
+          <w:lang w:val="en-US"/>
+        </w:rPr>
+        <w:t>incr</w:t>
+      </w:r>
+      <w:r>
+        <w:rPr>
+          <w:rFonts w:ascii="Courier New" w:hAnsi="Courier New" w:cs="Courier New"/>
+          <w:sz w:val="28"/>
+          <w:szCs w:val="28"/>
+        </w:rPr>
+        <w:t xml:space="preserve"> </w:t>
+      </w:r>
+      <w:r>
+        <w:rPr>
+          <w:rFonts w:ascii="Courier New" w:hAnsi="Courier New" w:cs="Courier New"/>
+          <w:sz w:val="28"/>
+          <w:szCs w:val="28"/>
+        </w:rPr>
+        <w:t xml:space="preserve">и </w:t>
+      </w:r>
+      <w:r>
+        <w:rPr>
+          <w:rFonts w:ascii="Courier New" w:hAnsi="Courier New" w:cs="Courier New"/>
+          <w:sz w:val="28"/>
+          <w:szCs w:val="28"/>
+        </w:rPr>
+        <w:t xml:space="preserve">  10000 </w:t>
       </w:r>
       <w:r>
         <w:rPr>
@@ -811,75 +1558,23 @@
           <w:szCs w:val="28"/>
           <w:lang w:val="en-US"/>
         </w:rPr>
-        <w:t>get</w:t>
-      </w:r>
-      <w:r>
-        <w:rPr>
-          <w:rFonts w:ascii="Courier New" w:hAnsi="Courier New" w:cs="Courier New"/>
-          <w:b/>
+        <w:t>decr</w:t>
+      </w:r>
+      <w:r>
+        <w:rPr>
+          <w:rFonts w:ascii="Courier New" w:hAnsi="Courier New" w:cs="Courier New"/>
+          <w:sz w:val="28"/>
+          <w:szCs w:val="28"/>
+        </w:rPr>
+        <w:t xml:space="preserve">.  </w:t>
+      </w:r>
+      <w:r>
+        <w:rPr>
+          <w:rFonts w:ascii="Courier New" w:hAnsi="Courier New" w:cs="Courier New"/>
           <w:sz w:val="28"/>
           <w:szCs w:val="28"/>
         </w:rPr>
         <w:t xml:space="preserve"> </w:t>
-      </w:r>
-      <w:r>
-        <w:rPr>
-          <w:rFonts w:ascii="Courier New" w:hAnsi="Courier New" w:cs="Courier New"/>
-          <w:sz w:val="28"/>
-          <w:szCs w:val="28"/>
-        </w:rPr>
-        <w:t>и</w:t>
-      </w:r>
-      <w:r>
-        <w:rPr>
-          <w:rFonts w:ascii="Courier New" w:hAnsi="Courier New" w:cs="Courier New"/>
-          <w:b/>
-          <w:sz w:val="28"/>
-          <w:szCs w:val="28"/>
-        </w:rPr>
-        <w:t xml:space="preserve"> </w:t>
-      </w:r>
-      <w:r>
-        <w:rPr>
-          <w:rFonts w:ascii="Courier New" w:hAnsi="Courier New" w:cs="Courier New"/>
-          <w:sz w:val="28"/>
-          <w:szCs w:val="28"/>
-        </w:rPr>
-        <w:t xml:space="preserve">10000 </w:t>
-      </w:r>
-      <w:r>
-        <w:rPr>
-          <w:rFonts w:ascii="Courier New" w:hAnsi="Courier New" w:cs="Courier New"/>
-          <w:sz w:val="28"/>
-          <w:szCs w:val="28"/>
-        </w:rPr>
-        <w:t xml:space="preserve">запросов </w:t>
-      </w:r>
-      <w:r>
-        <w:rPr>
-          <w:rFonts w:ascii="Courier New" w:hAnsi="Courier New" w:cs="Courier New"/>
-          <w:sz w:val="28"/>
-          <w:szCs w:val="28"/>
-        </w:rPr>
-        <w:t xml:space="preserve"> </w:t>
-      </w:r>
-      <w:r>
-        <w:rPr>
-          <w:rFonts w:ascii="Courier New" w:hAnsi="Courier New" w:cs="Courier New"/>
-          <w:b/>
-          <w:sz w:val="28"/>
-          <w:szCs w:val="28"/>
-          <w:lang w:val="en-US"/>
-        </w:rPr>
-        <w:t>del</w:t>
-      </w:r>
-      <w:r>
-        <w:rPr>
-          <w:rFonts w:ascii="Courier New" w:hAnsi="Courier New" w:cs="Courier New"/>
-          <w:sz w:val="28"/>
-          <w:szCs w:val="28"/>
-        </w:rPr>
-        <w:t>.</w:t>
       </w:r>
     </w:p>
     <w:p>
@@ -978,6 +1673,36 @@
               <w:t>Операция</w:t>
             </w:r>
           </w:p>
+          <w:p>
+            <w:pPr>
+              <w:jc w:val="center"/>
+              <w:rPr>
+                <w:rFonts w:ascii="Courier New" w:hAnsi="Courier New" w:cs="Courier New"/>
+                <w:sz w:val="24"/>
+                <w:szCs w:val="24"/>
+              </w:rPr>
+            </w:pPr>
+          </w:p>
+          <w:p>
+            <w:pPr>
+              <w:jc w:val="center"/>
+              <w:rPr>
+                <w:rFonts w:ascii="Courier New" w:hAnsi="Courier New" w:cs="Courier New"/>
+                <w:sz w:val="24"/>
+                <w:szCs w:val="24"/>
+                <w:lang w:val="en-US"/>
+              </w:rPr>
+            </w:pPr>
+            <w:r>
+              <w:rPr>
+                <w:rFonts w:ascii="Courier New" w:hAnsi="Courier New" w:cs="Courier New"/>
+                <w:sz w:val="24"/>
+                <w:szCs w:val="24"/>
+                <w:lang w:val="en-US"/>
+              </w:rPr>
+              <w:t>set(‘incr’,0)</w:t>
+            </w:r>
+          </w:p>
         </w:tc>
         <w:tc>
           <w:tcPr>
@@ -998,14 +1723,6 @@
                 <w:sz w:val="24"/>
                 <w:szCs w:val="24"/>
               </w:rPr>
-              <w:t xml:space="preserve">  </w:t>
-            </w:r>
-            <w:r>
-              <w:rPr>
-                <w:rFonts w:ascii="Courier New" w:hAnsi="Courier New" w:cs="Courier New"/>
-                <w:sz w:val="24"/>
-                <w:szCs w:val="24"/>
-              </w:rPr>
               <w:t>В</w:t>
             </w:r>
             <w:r>
@@ -1023,23 +1740,6 @@
                 <w:szCs w:val="24"/>
               </w:rPr>
               <w:t>е</w:t>
-            </w:r>
-            <w:r>
-              <w:rPr>
-                <w:rFonts w:ascii="Courier New" w:hAnsi="Courier New" w:cs="Courier New"/>
-                <w:sz w:val="24"/>
-                <w:szCs w:val="24"/>
-                <w:lang w:val="en-US"/>
-              </w:rPr>
-              <w:t xml:space="preserve"> 10000 </w:t>
-            </w:r>
-            <w:r>
-              <w:rPr>
-                <w:rFonts w:ascii="Courier New" w:hAnsi="Courier New" w:cs="Courier New"/>
-                <w:sz w:val="24"/>
-                <w:szCs w:val="24"/>
-              </w:rPr>
-              <w:t>операций</w:t>
             </w:r>
           </w:p>
           <w:p>
@@ -1049,7 +1749,6 @@
                 <w:rFonts w:ascii="Courier New" w:hAnsi="Courier New" w:cs="Courier New"/>
                 <w:sz w:val="24"/>
                 <w:szCs w:val="24"/>
-                <w:lang w:val="en-US"/>
               </w:rPr>
             </w:pPr>
             <w:r>
@@ -1059,9 +1758,36 @@
                 <w:szCs w:val="24"/>
                 <w:lang w:val="en-US"/>
               </w:rPr>
+              <w:t xml:space="preserve">10000 </w:t>
+            </w:r>
+            <w:r>
+              <w:rPr>
+                <w:rFonts w:ascii="Courier New" w:hAnsi="Courier New" w:cs="Courier New"/>
+                <w:sz w:val="24"/>
+                <w:szCs w:val="24"/>
+              </w:rPr>
+              <w:t>операций</w:t>
+            </w:r>
+          </w:p>
+          <w:p>
+            <w:pPr>
+              <w:jc w:val="center"/>
+              <w:rPr>
+                <w:rFonts w:ascii="Courier New" w:hAnsi="Courier New" w:cs="Courier New"/>
+                <w:sz w:val="24"/>
+                <w:szCs w:val="24"/>
+                <w:lang w:val="en-US"/>
+              </w:rPr>
+            </w:pPr>
+            <w:r>
+              <w:rPr>
+                <w:rFonts w:ascii="Courier New" w:hAnsi="Courier New" w:cs="Courier New"/>
+                <w:sz w:val="24"/>
+                <w:szCs w:val="24"/>
+                <w:lang w:val="en-US"/>
+              </w:rPr>
               <w:t>(</w:t>
             </w:r>
-            <w:proofErr w:type="spellStart"/>
             <w:r>
               <w:rPr>
                 <w:rFonts w:ascii="Courier New" w:hAnsi="Courier New" w:cs="Courier New"/>
@@ -1070,7 +1796,6 @@
               </w:rPr>
               <w:t>мс</w:t>
             </w:r>
-            <w:proofErr w:type="spellEnd"/>
             <w:r>
               <w:rPr>
                 <w:rFonts w:ascii="Courier New" w:hAnsi="Courier New" w:cs="Courier New"/>
@@ -1130,17 +1855,17 @@
                 <w:szCs w:val="24"/>
                 <w:lang w:val="en-US"/>
               </w:rPr>
-              <w:t>set(n, ‘set</w:t>
-            </w:r>
-            <w:r>
-              <w:rPr>
-                <w:rFonts w:ascii="Courier New" w:hAnsi="Courier New" w:cs="Courier New"/>
-                <w:b/>
+              <w:t>incr</w:t>
+            </w:r>
+            <w:r>
+              <w:rPr>
+                <w:rFonts w:ascii="Courier New" w:hAnsi="Courier New" w:cs="Courier New"/>
                 <w:i/>
                 <w:sz w:val="24"/>
                 <w:szCs w:val="24"/>
-              </w:rPr>
-              <w:t>n</w:t>
+                <w:lang w:val="en-US"/>
+              </w:rPr>
+              <w:t>(</w:t>
             </w:r>
             <w:r>
               <w:rPr>
@@ -1150,37 +1875,17 @@
                 <w:szCs w:val="24"/>
                 <w:lang w:val="en-US"/>
               </w:rPr>
-              <w:t>’)</w:t>
-            </w:r>
-          </w:p>
-          <w:p>
-            <w:pPr>
-              <w:jc w:val="both"/>
-              <w:rPr>
-                <w:rFonts w:ascii="Courier New" w:hAnsi="Courier New" w:cs="Courier New"/>
-                <w:sz w:val="24"/>
-                <w:szCs w:val="24"/>
-                <w:lang w:val="en-US"/>
-              </w:rPr>
-            </w:pPr>
-            <w:r>
-              <w:rPr>
-                <w:rFonts w:ascii="Courier New" w:hAnsi="Courier New" w:cs="Courier New"/>
-                <w:b/>
-                <w:sz w:val="24"/>
-                <w:szCs w:val="24"/>
-                <w:lang w:val="en-US"/>
-              </w:rPr>
-              <w:t>n</w:t>
-            </w:r>
-            <w:r>
-              <w:rPr>
-                <w:rFonts w:ascii="Courier New" w:hAnsi="Courier New" w:cs="Courier New"/>
-                <w:sz w:val="24"/>
-                <w:szCs w:val="24"/>
-                <w:lang w:val="en-US"/>
-              </w:rPr>
-              <w:t xml:space="preserve"> = 1…10000</w:t>
+              <w:t>‘incr’</w:t>
+            </w:r>
+            <w:r>
+              <w:rPr>
+                <w:rFonts w:ascii="Courier New" w:hAnsi="Courier New" w:cs="Courier New"/>
+                <w:i/>
+                <w:sz w:val="24"/>
+                <w:szCs w:val="24"/>
+                <w:lang w:val="en-US"/>
+              </w:rPr>
+              <w:t>)</w:t>
             </w:r>
           </w:p>
         </w:tc>
@@ -1197,6 +1902,14 @@
                 <w:szCs w:val="24"/>
               </w:rPr>
             </w:pPr>
+            <w:r>
+              <w:rPr>
+                <w:rFonts w:ascii="Courier New" w:hAnsi="Courier New" w:cs="Courier New"/>
+                <w:sz w:val="24"/>
+                <w:szCs w:val="24"/>
+              </w:rPr>
+              <w:t>7042.7954</w:t>
+            </w:r>
           </w:p>
         </w:tc>
       </w:tr>
@@ -1238,17 +1951,16 @@
                 <w:szCs w:val="24"/>
               </w:rPr>
             </w:pPr>
-            <w:proofErr w:type="spellStart"/>
             <w:r>
               <w:rPr>
                 <w:rFonts w:ascii="Courier New" w:hAnsi="Courier New" w:cs="Courier New"/>
                 <w:i/>
                 <w:sz w:val="24"/>
                 <w:szCs w:val="24"/>
-              </w:rPr>
-              <w:t>get</w:t>
-            </w:r>
-            <w:proofErr w:type="spellEnd"/>
+                <w:lang w:val="en-US"/>
+              </w:rPr>
+              <w:t>decr</w:t>
+            </w:r>
             <w:r>
               <w:rPr>
                 <w:rFonts w:ascii="Courier New" w:hAnsi="Courier New" w:cs="Courier New"/>
@@ -1257,7 +1969,7 @@
                 <w:szCs w:val="24"/>
                 <w:lang w:val="en-US"/>
               </w:rPr>
-              <w:t>(n</w:t>
+              <w:t>(</w:t>
             </w:r>
             <w:r>
               <w:rPr>
@@ -1265,38 +1977,28 @@
                 <w:i/>
                 <w:sz w:val="24"/>
                 <w:szCs w:val="24"/>
+                <w:lang w:val="en-US"/>
+              </w:rPr>
+              <w:t>(</w:t>
+            </w:r>
+            <w:r>
+              <w:rPr>
+                <w:rFonts w:ascii="Courier New" w:hAnsi="Courier New" w:cs="Courier New"/>
+                <w:i/>
+                <w:sz w:val="24"/>
+                <w:szCs w:val="24"/>
+                <w:lang w:val="en-US"/>
+              </w:rPr>
+              <w:t>‘incr’</w:t>
+            </w:r>
+            <w:r>
+              <w:rPr>
+                <w:rFonts w:ascii="Courier New" w:hAnsi="Courier New" w:cs="Courier New"/>
+                <w:i/>
+                <w:sz w:val="24"/>
+                <w:szCs w:val="24"/>
               </w:rPr>
               <w:t xml:space="preserve">) </w:t>
-            </w:r>
-          </w:p>
-          <w:p>
-            <w:pPr>
-              <w:jc w:val="both"/>
-              <w:rPr>
-                <w:rFonts w:ascii="Courier New" w:hAnsi="Courier New" w:cs="Courier New"/>
-                <w:i/>
-                <w:sz w:val="24"/>
-                <w:szCs w:val="24"/>
-              </w:rPr>
-            </w:pPr>
-            <w:r>
-              <w:rPr>
-                <w:rFonts w:ascii="Courier New" w:hAnsi="Courier New" w:cs="Courier New"/>
-                <w:b/>
-                <w:sz w:val="24"/>
-                <w:szCs w:val="24"/>
-                <w:lang w:val="en-US"/>
-              </w:rPr>
-              <w:t>n</w:t>
-            </w:r>
-            <w:r>
-              <w:rPr>
-                <w:rFonts w:ascii="Courier New" w:hAnsi="Courier New" w:cs="Courier New"/>
-                <w:sz w:val="24"/>
-                <w:szCs w:val="24"/>
-                <w:lang w:val="en-US"/>
-              </w:rPr>
-              <w:t xml:space="preserve"> = 1…10000</w:t>
             </w:r>
           </w:p>
         </w:tc>
@@ -1313,6 +2015,454 @@
                 <w:szCs w:val="24"/>
               </w:rPr>
             </w:pPr>
+            <w:r>
+              <w:rPr>
+                <w:rFonts w:ascii="Courier New" w:hAnsi="Courier New" w:cs="Courier New"/>
+                <w:sz w:val="24"/>
+                <w:szCs w:val="24"/>
+              </w:rPr>
+              <w:t>5842.7948</w:t>
+            </w:r>
+          </w:p>
+        </w:tc>
+      </w:tr>
+    </w:tbl>
+    <w:p>
+      <w:pPr>
+        <w:pStyle w:val="a3"/>
+        <w:ind w:left="0"/>
+        <w:jc w:val="both"/>
+        <w:rPr>
+          <w:rFonts w:ascii="Courier New" w:hAnsi="Courier New" w:cs="Courier New"/>
+          <w:sz w:val="28"/>
+          <w:szCs w:val="28"/>
+        </w:rPr>
+      </w:pPr>
+    </w:p>
+    <w:p>
+      <w:pPr>
+        <w:rPr>
+          <w:rFonts w:ascii="Courier New" w:hAnsi="Courier New" w:cs="Courier New"/>
+          <w:b/>
+          <w:sz w:val="28"/>
+          <w:szCs w:val="28"/>
+          <w:u w:val="single"/>
+        </w:rPr>
+      </w:pPr>
+      <w:r>
+        <w:rPr>
+          <w:rFonts w:ascii="Courier New" w:hAnsi="Courier New" w:cs="Courier New"/>
+          <w:b/>
+          <w:sz w:val="28"/>
+          <w:szCs w:val="28"/>
+          <w:u w:val="single"/>
+        </w:rPr>
+        <w:lastRenderedPageBreak/>
+        <w:t>Задание 0</w:t>
+      </w:r>
+      <w:r>
+        <w:rPr>
+          <w:rFonts w:ascii="Courier New" w:hAnsi="Courier New" w:cs="Courier New"/>
+          <w:b/>
+          <w:sz w:val="28"/>
+          <w:szCs w:val="28"/>
+          <w:u w:val="single"/>
+        </w:rPr>
+        <w:t>4</w:t>
+      </w:r>
+    </w:p>
+    <w:p>
+      <w:pPr>
+        <w:pStyle w:val="a3"/>
+        <w:numPr>
+          <w:ilvl w:val="0"/>
+          <w:numId w:val="1"/>
+        </w:numPr>
+        <w:jc w:val="both"/>
+        <w:rPr>
+          <w:rFonts w:ascii="Courier New" w:hAnsi="Courier New" w:cs="Courier New"/>
+          <w:sz w:val="28"/>
+          <w:szCs w:val="28"/>
+        </w:rPr>
+      </w:pPr>
+      <w:r>
+        <w:rPr>
+          <w:rFonts w:ascii="Courier New" w:hAnsi="Courier New" w:cs="Courier New"/>
+          <w:sz w:val="28"/>
+          <w:szCs w:val="28"/>
+        </w:rPr>
+        <w:t>Разработайте приложение</w:t>
+      </w:r>
+      <w:r>
+        <w:rPr>
+          <w:rFonts w:ascii="Courier New" w:hAnsi="Courier New" w:cs="Courier New"/>
+          <w:sz w:val="28"/>
+          <w:szCs w:val="28"/>
+        </w:rPr>
+        <w:t xml:space="preserve"> 17-</w:t>
+      </w:r>
+      <w:r>
+        <w:rPr>
+          <w:rFonts w:ascii="Courier New" w:hAnsi="Courier New" w:cs="Courier New"/>
+          <w:sz w:val="28"/>
+          <w:szCs w:val="28"/>
+        </w:rPr>
+        <w:t>04</w:t>
+      </w:r>
+      <w:r>
+        <w:rPr>
+          <w:rFonts w:ascii="Courier New" w:hAnsi="Courier New" w:cs="Courier New"/>
+          <w:sz w:val="28"/>
+          <w:szCs w:val="28"/>
+        </w:rPr>
+        <w:t>.</w:t>
+      </w:r>
+      <w:r>
+        <w:rPr>
+          <w:rFonts w:ascii="Courier New" w:hAnsi="Courier New" w:cs="Courier New"/>
+          <w:sz w:val="28"/>
+          <w:szCs w:val="28"/>
+          <w:lang w:val="en-US"/>
+        </w:rPr>
+        <w:t>js</w:t>
+      </w:r>
+      <w:r>
+        <w:rPr>
+          <w:rFonts w:ascii="Courier New" w:hAnsi="Courier New" w:cs="Courier New"/>
+          <w:sz w:val="28"/>
+          <w:szCs w:val="28"/>
+        </w:rPr>
+        <w:t>,</w:t>
+      </w:r>
+      <w:r>
+        <w:rPr>
+          <w:rFonts w:ascii="Courier New" w:hAnsi="Courier New" w:cs="Courier New"/>
+          <w:sz w:val="28"/>
+          <w:szCs w:val="28"/>
+        </w:rPr>
+        <w:t xml:space="preserve"> </w:t>
+      </w:r>
+      <w:r>
+        <w:rPr>
+          <w:rFonts w:ascii="Courier New" w:hAnsi="Courier New" w:cs="Courier New"/>
+          <w:sz w:val="28"/>
+          <w:szCs w:val="28"/>
+        </w:rPr>
+        <w:t xml:space="preserve"> позволяющее исследовать скорость выполнения</w:t>
+      </w:r>
+      <w:r>
+        <w:rPr>
+          <w:rFonts w:ascii="Courier New" w:hAnsi="Courier New" w:cs="Courier New"/>
+          <w:sz w:val="28"/>
+          <w:szCs w:val="28"/>
+        </w:rPr>
+        <w:t xml:space="preserve"> 10000</w:t>
+      </w:r>
+      <w:r>
+        <w:rPr>
+          <w:rFonts w:ascii="Courier New" w:hAnsi="Courier New" w:cs="Courier New"/>
+          <w:sz w:val="28"/>
+          <w:szCs w:val="28"/>
+        </w:rPr>
+        <w:t xml:space="preserve"> запросов </w:t>
+      </w:r>
+      <w:r>
+        <w:rPr>
+          <w:rFonts w:ascii="Courier New" w:hAnsi="Courier New" w:cs="Courier New"/>
+          <w:b/>
+          <w:sz w:val="28"/>
+          <w:szCs w:val="28"/>
+          <w:lang w:val="en-US"/>
+        </w:rPr>
+        <w:t>hset</w:t>
+      </w:r>
+      <w:r>
+        <w:rPr>
+          <w:rFonts w:ascii="Courier New" w:hAnsi="Courier New" w:cs="Courier New"/>
+          <w:sz w:val="28"/>
+          <w:szCs w:val="28"/>
+        </w:rPr>
+        <w:t xml:space="preserve"> </w:t>
+      </w:r>
+      <w:r>
+        <w:rPr>
+          <w:rFonts w:ascii="Courier New" w:hAnsi="Courier New" w:cs="Courier New"/>
+          <w:sz w:val="28"/>
+          <w:szCs w:val="28"/>
+        </w:rPr>
+        <w:t xml:space="preserve">и </w:t>
+      </w:r>
+      <w:r>
+        <w:rPr>
+          <w:rFonts w:ascii="Courier New" w:hAnsi="Courier New" w:cs="Courier New"/>
+          <w:sz w:val="28"/>
+          <w:szCs w:val="28"/>
+        </w:rPr>
+        <w:t xml:space="preserve">  10000 </w:t>
+      </w:r>
+      <w:r>
+        <w:rPr>
+          <w:rFonts w:ascii="Courier New" w:hAnsi="Courier New" w:cs="Courier New"/>
+          <w:sz w:val="28"/>
+          <w:szCs w:val="28"/>
+        </w:rPr>
+        <w:t xml:space="preserve">запросов </w:t>
+      </w:r>
+      <w:r>
+        <w:rPr>
+          <w:rFonts w:ascii="Courier New" w:hAnsi="Courier New" w:cs="Courier New"/>
+          <w:sz w:val="28"/>
+          <w:szCs w:val="28"/>
+        </w:rPr>
+        <w:t xml:space="preserve"> </w:t>
+      </w:r>
+      <w:r>
+        <w:rPr>
+          <w:rFonts w:ascii="Courier New" w:hAnsi="Courier New" w:cs="Courier New"/>
+          <w:b/>
+          <w:sz w:val="28"/>
+          <w:szCs w:val="28"/>
+          <w:lang w:val="en-US"/>
+        </w:rPr>
+        <w:t>hget</w:t>
+      </w:r>
+      <w:r>
+        <w:rPr>
+          <w:rFonts w:ascii="Courier New" w:hAnsi="Courier New" w:cs="Courier New"/>
+          <w:sz w:val="28"/>
+          <w:szCs w:val="28"/>
+        </w:rPr>
+        <w:t xml:space="preserve">. </w:t>
+      </w:r>
+    </w:p>
+    <w:p>
+      <w:pPr>
+        <w:pStyle w:val="a3"/>
+        <w:numPr>
+          <w:ilvl w:val="0"/>
+          <w:numId w:val="1"/>
+        </w:numPr>
+        <w:jc w:val="both"/>
+        <w:rPr>
+          <w:rFonts w:ascii="Courier New" w:hAnsi="Courier New" w:cs="Courier New"/>
+          <w:sz w:val="28"/>
+          <w:szCs w:val="28"/>
+        </w:rPr>
+      </w:pPr>
+      <w:r>
+        <w:rPr>
+          <w:rFonts w:ascii="Courier New" w:hAnsi="Courier New" w:cs="Courier New"/>
+          <w:sz w:val="28"/>
+          <w:szCs w:val="28"/>
+        </w:rPr>
+        <w:t>Заполните таблицу</w:t>
+      </w:r>
+      <w:r>
+        <w:rPr>
+          <w:rFonts w:ascii="Courier New" w:hAnsi="Courier New" w:cs="Courier New"/>
+          <w:sz w:val="28"/>
+          <w:szCs w:val="28"/>
+        </w:rPr>
+        <w:t xml:space="preserve">  </w:t>
+      </w:r>
+      <w:r>
+        <w:rPr>
+          <w:rFonts w:ascii="Courier New" w:hAnsi="Courier New" w:cs="Courier New"/>
+          <w:sz w:val="28"/>
+          <w:szCs w:val="28"/>
+        </w:rPr>
+        <w:t xml:space="preserve"> </w:t>
+      </w:r>
+    </w:p>
+    <w:tbl>
+      <w:tblPr>
+        <w:tblStyle w:val="a5"/>
+        <w:tblW w:w="0" w:type="auto"/>
+        <w:tblLook w:val="04A0" w:firstRow="1" w:lastRow="0" w:firstColumn="1" w:lastColumn="0" w:noHBand="0" w:noVBand="1"/>
+      </w:tblPr>
+      <w:tblGrid>
+        <w:gridCol w:w="562"/>
+        <w:gridCol w:w="5954"/>
+        <w:gridCol w:w="2809"/>
+      </w:tblGrid>
+      <w:tr>
+        <w:tc>
+          <w:tcPr>
+            <w:tcW w:w="562" w:type="dxa"/>
+          </w:tcPr>
+          <w:p>
+            <w:pPr>
+              <w:jc w:val="both"/>
+              <w:rPr>
+                <w:rFonts w:ascii="Courier New" w:hAnsi="Courier New" w:cs="Courier New"/>
+                <w:sz w:val="24"/>
+                <w:szCs w:val="24"/>
+              </w:rPr>
+            </w:pPr>
+            <w:r>
+              <w:rPr>
+                <w:rFonts w:ascii="Courier New" w:hAnsi="Courier New" w:cs="Courier New"/>
+                <w:sz w:val="24"/>
+                <w:szCs w:val="24"/>
+              </w:rPr>
+              <w:t>№</w:t>
+            </w:r>
+          </w:p>
+        </w:tc>
+        <w:tc>
+          <w:tcPr>
+            <w:tcW w:w="5954" w:type="dxa"/>
+          </w:tcPr>
+          <w:p>
+            <w:pPr>
+              <w:jc w:val="center"/>
+              <w:rPr>
+                <w:rFonts w:ascii="Courier New" w:hAnsi="Courier New" w:cs="Courier New"/>
+                <w:sz w:val="24"/>
+                <w:szCs w:val="24"/>
+              </w:rPr>
+            </w:pPr>
+            <w:r>
+              <w:rPr>
+                <w:rFonts w:ascii="Courier New" w:hAnsi="Courier New" w:cs="Courier New"/>
+                <w:sz w:val="24"/>
+                <w:szCs w:val="24"/>
+              </w:rPr>
+              <w:t>Операция</w:t>
+            </w:r>
+          </w:p>
+          <w:p>
+            <w:pPr>
+              <w:jc w:val="center"/>
+              <w:rPr>
+                <w:rFonts w:ascii="Courier New" w:hAnsi="Courier New" w:cs="Courier New"/>
+                <w:sz w:val="24"/>
+                <w:szCs w:val="24"/>
+              </w:rPr>
+            </w:pPr>
+          </w:p>
+          <w:p>
+            <w:pPr>
+              <w:jc w:val="center"/>
+              <w:rPr>
+                <w:rFonts w:ascii="Courier New" w:hAnsi="Courier New" w:cs="Courier New"/>
+                <w:sz w:val="24"/>
+                <w:szCs w:val="24"/>
+                <w:lang w:val="en-US"/>
+              </w:rPr>
+            </w:pPr>
+            <w:r>
+              <w:rPr>
+                <w:rFonts w:ascii="Courier New" w:hAnsi="Courier New" w:cs="Courier New"/>
+                <w:sz w:val="24"/>
+                <w:szCs w:val="24"/>
+                <w:lang w:val="en-US"/>
+              </w:rPr>
+              <w:t>set(‘incr’,0)</w:t>
+            </w:r>
+          </w:p>
+        </w:tc>
+        <w:tc>
+          <w:tcPr>
+            <w:tcW w:w="2337" w:type="dxa"/>
+          </w:tcPr>
+          <w:p>
+            <w:pPr>
+              <w:jc w:val="center"/>
+              <w:rPr>
+                <w:rFonts w:ascii="Courier New" w:hAnsi="Courier New" w:cs="Courier New"/>
+                <w:sz w:val="24"/>
+                <w:szCs w:val="24"/>
+              </w:rPr>
+            </w:pPr>
+            <w:r>
+              <w:rPr>
+                <w:rFonts w:ascii="Courier New" w:hAnsi="Courier New" w:cs="Courier New"/>
+                <w:sz w:val="24"/>
+                <w:szCs w:val="24"/>
+              </w:rPr>
+              <w:t>В</w:t>
+            </w:r>
+            <w:r>
+              <w:rPr>
+                <w:rFonts w:ascii="Courier New" w:hAnsi="Courier New" w:cs="Courier New"/>
+                <w:sz w:val="24"/>
+                <w:szCs w:val="24"/>
+              </w:rPr>
+              <w:t>ыполнени</w:t>
+            </w:r>
+            <w:r>
+              <w:rPr>
+                <w:rFonts w:ascii="Courier New" w:hAnsi="Courier New" w:cs="Courier New"/>
+                <w:sz w:val="24"/>
+                <w:szCs w:val="24"/>
+              </w:rPr>
+              <w:t>е</w:t>
+            </w:r>
+          </w:p>
+          <w:p>
+            <w:pPr>
+              <w:jc w:val="center"/>
+              <w:rPr>
+                <w:rFonts w:ascii="Courier New" w:hAnsi="Courier New" w:cs="Courier New"/>
+                <w:sz w:val="24"/>
+                <w:szCs w:val="24"/>
+              </w:rPr>
+            </w:pPr>
+            <w:r>
+              <w:rPr>
+                <w:rFonts w:ascii="Courier New" w:hAnsi="Courier New" w:cs="Courier New"/>
+                <w:sz w:val="24"/>
+                <w:szCs w:val="24"/>
+                <w:lang w:val="en-US"/>
+              </w:rPr>
+              <w:t xml:space="preserve">10000 </w:t>
+            </w:r>
+            <w:r>
+              <w:rPr>
+                <w:rFonts w:ascii="Courier New" w:hAnsi="Courier New" w:cs="Courier New"/>
+                <w:sz w:val="24"/>
+                <w:szCs w:val="24"/>
+              </w:rPr>
+              <w:t>операций</w:t>
+            </w:r>
+          </w:p>
+          <w:p>
+            <w:pPr>
+              <w:jc w:val="center"/>
+              <w:rPr>
+                <w:rFonts w:ascii="Courier New" w:hAnsi="Courier New" w:cs="Courier New"/>
+                <w:sz w:val="24"/>
+                <w:szCs w:val="24"/>
+                <w:lang w:val="en-US"/>
+              </w:rPr>
+            </w:pPr>
+            <w:r>
+              <w:rPr>
+                <w:rFonts w:ascii="Courier New" w:hAnsi="Courier New" w:cs="Courier New"/>
+                <w:sz w:val="24"/>
+                <w:szCs w:val="24"/>
+                <w:lang w:val="en-US"/>
+              </w:rPr>
+              <w:t>(</w:t>
+            </w:r>
+            <w:r>
+              <w:rPr>
+                <w:rFonts w:ascii="Courier New" w:hAnsi="Courier New" w:cs="Courier New"/>
+                <w:sz w:val="24"/>
+                <w:szCs w:val="24"/>
+              </w:rPr>
+              <w:t>мс</w:t>
+            </w:r>
+            <w:r>
+              <w:rPr>
+                <w:rFonts w:ascii="Courier New" w:hAnsi="Courier New" w:cs="Courier New"/>
+                <w:sz w:val="24"/>
+                <w:szCs w:val="24"/>
+                <w:lang w:val="en-US"/>
+              </w:rPr>
+              <w:t>)</w:t>
+            </w:r>
           </w:p>
         </w:tc>
       </w:tr>
@@ -1328,7 +2478,6 @@
                 <w:rFonts w:ascii="Courier New" w:hAnsi="Courier New" w:cs="Courier New"/>
                 <w:sz w:val="24"/>
                 <w:szCs w:val="24"/>
-                <w:lang w:val="en-US"/>
               </w:rPr>
             </w:pPr>
             <w:r>
@@ -1336,9 +2485,8 @@
                 <w:rFonts w:ascii="Courier New" w:hAnsi="Courier New" w:cs="Courier New"/>
                 <w:sz w:val="24"/>
                 <w:szCs w:val="24"/>
-                <w:lang w:val="en-US"/>
-              </w:rPr>
-              <w:t>3</w:t>
+              </w:rPr>
+              <w:t>1</w:t>
             </w:r>
           </w:p>
         </w:tc>
@@ -1354,6 +2502,7 @@
                 <w:i/>
                 <w:sz w:val="24"/>
                 <w:szCs w:val="24"/>
+                <w:lang w:val="en-US"/>
               </w:rPr>
             </w:pPr>
             <w:r>
@@ -1364,7 +2513,7 @@
                 <w:szCs w:val="24"/>
                 <w:lang w:val="en-US"/>
               </w:rPr>
-              <w:t>del</w:t>
+              <w:t>hset</w:t>
             </w:r>
             <w:r>
               <w:rPr>
@@ -1374,16 +2523,69 @@
                 <w:szCs w:val="24"/>
                 <w:lang w:val="en-US"/>
               </w:rPr>
-              <w:t>(n</w:t>
-            </w:r>
-            <w:r>
-              <w:rPr>
-                <w:rFonts w:ascii="Courier New" w:hAnsi="Courier New" w:cs="Courier New"/>
+              <w:t>(</w:t>
+            </w:r>
+            <w:r>
+              <w:rPr>
+                <w:rFonts w:ascii="Courier New" w:hAnsi="Courier New" w:cs="Courier New"/>
+                <w:b/>
                 <w:i/>
                 <w:sz w:val="24"/>
                 <w:szCs w:val="24"/>
-              </w:rPr>
-              <w:t xml:space="preserve">) </w:t>
+                <w:lang w:val="en-US"/>
+              </w:rPr>
+              <w:t>n</w:t>
+            </w:r>
+            <w:r>
+              <w:rPr>
+                <w:rFonts w:ascii="Courier New" w:hAnsi="Courier New" w:cs="Courier New"/>
+                <w:i/>
+                <w:sz w:val="24"/>
+                <w:szCs w:val="24"/>
+                <w:lang w:val="en-US"/>
+              </w:rPr>
+              <w:t>, ‘{id:n,val:”val-</w:t>
+            </w:r>
+            <w:r>
+              <w:rPr>
+                <w:rFonts w:ascii="Courier New" w:hAnsi="Courier New" w:cs="Courier New"/>
+                <w:b/>
+                <w:i/>
+                <w:sz w:val="24"/>
+                <w:szCs w:val="24"/>
+                <w:lang w:val="en-US"/>
+              </w:rPr>
+              <w:t>n</w:t>
+            </w:r>
+            <w:r>
+              <w:rPr>
+                <w:rFonts w:ascii="Courier New" w:hAnsi="Courier New" w:cs="Courier New"/>
+                <w:i/>
+                <w:sz w:val="24"/>
+                <w:szCs w:val="24"/>
+                <w:lang w:val="en-US"/>
+              </w:rPr>
+              <w:t>”}’</w:t>
+            </w:r>
+            <w:r>
+              <w:rPr>
+                <w:rFonts w:ascii="Courier New" w:hAnsi="Courier New" w:cs="Courier New"/>
+                <w:i/>
+                <w:sz w:val="24"/>
+                <w:szCs w:val="24"/>
+                <w:lang w:val="en-US"/>
+              </w:rPr>
+              <w:t>)</w:t>
+            </w:r>
+            <w:r>
+              <w:rPr>
+                <w:rFonts w:ascii="Courier New" w:hAnsi="Courier New" w:cs="Courier New"/>
+                <w:i/>
+                <w:sz w:val="24"/>
+                <w:szCs w:val="24"/>
+                <w:lang w:val="en-US"/>
+              </w:rPr>
+              <w:t>,</w:t>
             </w:r>
           </w:p>
           <w:p>
@@ -1429,486 +2631,17 @@
                 <w:rFonts w:ascii="Courier New" w:hAnsi="Courier New" w:cs="Courier New"/>
                 <w:sz w:val="24"/>
                 <w:szCs w:val="24"/>
+                <w:lang w:val="en-US"/>
               </w:rPr>
             </w:pPr>
-          </w:p>
-        </w:tc>
-      </w:tr>
-    </w:tbl>
-    <w:p>
-      <w:pPr>
-        <w:jc w:val="both"/>
-        <w:rPr>
-          <w:rFonts w:ascii="Courier New" w:hAnsi="Courier New" w:cs="Courier New"/>
-          <w:sz w:val="28"/>
-          <w:szCs w:val="28"/>
-        </w:rPr>
-      </w:pPr>
-      <w:r>
-        <w:rPr>
-          <w:rFonts w:ascii="Courier New" w:hAnsi="Courier New" w:cs="Courier New"/>
-          <w:sz w:val="28"/>
-          <w:szCs w:val="28"/>
-        </w:rPr>
-        <w:t xml:space="preserve"> </w:t>
-      </w:r>
-    </w:p>
-    <w:p>
-      <w:pPr>
-        <w:rPr>
-          <w:rFonts w:ascii="Courier New" w:hAnsi="Courier New" w:cs="Courier New"/>
-          <w:b/>
-          <w:sz w:val="28"/>
-          <w:szCs w:val="28"/>
-          <w:u w:val="single"/>
-        </w:rPr>
-      </w:pPr>
-      <w:r>
-        <w:rPr>
-          <w:rFonts w:ascii="Courier New" w:hAnsi="Courier New" w:cs="Courier New"/>
-          <w:b/>
-          <w:sz w:val="28"/>
-          <w:szCs w:val="28"/>
-          <w:u w:val="single"/>
-        </w:rPr>
-        <w:t>Задание 0</w:t>
-      </w:r>
-      <w:r>
-        <w:rPr>
-          <w:rFonts w:ascii="Courier New" w:hAnsi="Courier New" w:cs="Courier New"/>
-          <w:b/>
-          <w:sz w:val="28"/>
-          <w:szCs w:val="28"/>
-          <w:u w:val="single"/>
-        </w:rPr>
-        <w:t>3</w:t>
-      </w:r>
-    </w:p>
-    <w:p>
-      <w:pPr>
-        <w:pStyle w:val="a3"/>
-        <w:numPr>
-          <w:ilvl w:val="0"/>
-          <w:numId w:val="1"/>
-        </w:numPr>
-        <w:jc w:val="both"/>
-        <w:rPr>
-          <w:rFonts w:ascii="Courier New" w:hAnsi="Courier New" w:cs="Courier New"/>
-          <w:sz w:val="28"/>
-          <w:szCs w:val="28"/>
-        </w:rPr>
-      </w:pPr>
-      <w:r>
-        <w:rPr>
-          <w:rFonts w:ascii="Courier New" w:hAnsi="Courier New" w:cs="Courier New"/>
-          <w:sz w:val="28"/>
-          <w:szCs w:val="28"/>
-        </w:rPr>
-        <w:t>Разработайте приложение</w:t>
-      </w:r>
-      <w:r>
-        <w:rPr>
-          <w:rFonts w:ascii="Courier New" w:hAnsi="Courier New" w:cs="Courier New"/>
-          <w:sz w:val="28"/>
-          <w:szCs w:val="28"/>
-        </w:rPr>
-        <w:t xml:space="preserve"> </w:t>
-      </w:r>
-      <w:proofErr w:type="gramStart"/>
-      <w:r>
-        <w:rPr>
-          <w:rFonts w:ascii="Courier New" w:hAnsi="Courier New" w:cs="Courier New"/>
-          <w:sz w:val="28"/>
-          <w:szCs w:val="28"/>
-        </w:rPr>
-        <w:t>17-0</w:t>
-      </w:r>
-      <w:r>
-        <w:rPr>
-          <w:rFonts w:ascii="Courier New" w:hAnsi="Courier New" w:cs="Courier New"/>
-          <w:sz w:val="28"/>
-          <w:szCs w:val="28"/>
-        </w:rPr>
-        <w:t>3</w:t>
-      </w:r>
-      <w:r>
-        <w:rPr>
-          <w:rFonts w:ascii="Courier New" w:hAnsi="Courier New" w:cs="Courier New"/>
-          <w:sz w:val="28"/>
-          <w:szCs w:val="28"/>
-        </w:rPr>
-        <w:t>.</w:t>
-      </w:r>
-      <w:proofErr w:type="spellStart"/>
-      <w:r>
-        <w:rPr>
-          <w:rFonts w:ascii="Courier New" w:hAnsi="Courier New" w:cs="Courier New"/>
-          <w:sz w:val="28"/>
-          <w:szCs w:val="28"/>
-          <w:lang w:val="en-US"/>
-        </w:rPr>
-        <w:t>js</w:t>
-      </w:r>
-      <w:proofErr w:type="spellEnd"/>
-      <w:r>
-        <w:rPr>
-          <w:rFonts w:ascii="Courier New" w:hAnsi="Courier New" w:cs="Courier New"/>
-          <w:sz w:val="28"/>
-          <w:szCs w:val="28"/>
-        </w:rPr>
-        <w:t>,</w:t>
-      </w:r>
-      <w:r>
-        <w:rPr>
-          <w:rFonts w:ascii="Courier New" w:hAnsi="Courier New" w:cs="Courier New"/>
-          <w:sz w:val="28"/>
-          <w:szCs w:val="28"/>
-        </w:rPr>
-        <w:t xml:space="preserve"> </w:t>
-      </w:r>
-      <w:r>
-        <w:rPr>
-          <w:rFonts w:ascii="Courier New" w:hAnsi="Courier New" w:cs="Courier New"/>
-          <w:sz w:val="28"/>
-          <w:szCs w:val="28"/>
-        </w:rPr>
-        <w:t xml:space="preserve"> позволяющее</w:t>
-      </w:r>
-      <w:proofErr w:type="gramEnd"/>
-      <w:r>
-        <w:rPr>
-          <w:rFonts w:ascii="Courier New" w:hAnsi="Courier New" w:cs="Courier New"/>
-          <w:sz w:val="28"/>
-          <w:szCs w:val="28"/>
-        </w:rPr>
-        <w:t xml:space="preserve"> исследовать скорость выполнения</w:t>
-      </w:r>
-      <w:r>
-        <w:rPr>
-          <w:rFonts w:ascii="Courier New" w:hAnsi="Courier New" w:cs="Courier New"/>
-          <w:sz w:val="28"/>
-          <w:szCs w:val="28"/>
-        </w:rPr>
-        <w:t xml:space="preserve"> 10000</w:t>
-      </w:r>
-      <w:r>
-        <w:rPr>
-          <w:rFonts w:ascii="Courier New" w:hAnsi="Courier New" w:cs="Courier New"/>
-          <w:sz w:val="28"/>
-          <w:szCs w:val="28"/>
-        </w:rPr>
-        <w:t xml:space="preserve"> запросов </w:t>
-      </w:r>
-      <w:proofErr w:type="spellStart"/>
-      <w:r>
-        <w:rPr>
-          <w:rFonts w:ascii="Courier New" w:hAnsi="Courier New" w:cs="Courier New"/>
-          <w:b/>
-          <w:sz w:val="28"/>
-          <w:szCs w:val="28"/>
-          <w:lang w:val="en-US"/>
-        </w:rPr>
-        <w:t>incr</w:t>
-      </w:r>
-      <w:proofErr w:type="spellEnd"/>
-      <w:r>
-        <w:rPr>
-          <w:rFonts w:ascii="Courier New" w:hAnsi="Courier New" w:cs="Courier New"/>
-          <w:sz w:val="28"/>
-          <w:szCs w:val="28"/>
-        </w:rPr>
-        <w:t xml:space="preserve"> </w:t>
-      </w:r>
-      <w:r>
-        <w:rPr>
-          <w:rFonts w:ascii="Courier New" w:hAnsi="Courier New" w:cs="Courier New"/>
-          <w:sz w:val="28"/>
-          <w:szCs w:val="28"/>
-        </w:rPr>
-        <w:t xml:space="preserve">и </w:t>
-      </w:r>
-      <w:r>
-        <w:rPr>
-          <w:rFonts w:ascii="Courier New" w:hAnsi="Courier New" w:cs="Courier New"/>
-          <w:sz w:val="28"/>
-          <w:szCs w:val="28"/>
-        </w:rPr>
-        <w:t xml:space="preserve">  10000 </w:t>
-      </w:r>
-      <w:r>
-        <w:rPr>
-          <w:rFonts w:ascii="Courier New" w:hAnsi="Courier New" w:cs="Courier New"/>
-          <w:sz w:val="28"/>
-          <w:szCs w:val="28"/>
-        </w:rPr>
-        <w:t xml:space="preserve">запросов </w:t>
-      </w:r>
-      <w:r>
-        <w:rPr>
-          <w:rFonts w:ascii="Courier New" w:hAnsi="Courier New" w:cs="Courier New"/>
-          <w:sz w:val="28"/>
-          <w:szCs w:val="28"/>
-        </w:rPr>
-        <w:t xml:space="preserve"> </w:t>
-      </w:r>
-      <w:proofErr w:type="spellStart"/>
-      <w:r>
-        <w:rPr>
-          <w:rFonts w:ascii="Courier New" w:hAnsi="Courier New" w:cs="Courier New"/>
-          <w:b/>
-          <w:sz w:val="28"/>
-          <w:szCs w:val="28"/>
-          <w:lang w:val="en-US"/>
-        </w:rPr>
-        <w:t>decr</w:t>
-      </w:r>
-      <w:proofErr w:type="spellEnd"/>
-      <w:r>
-        <w:rPr>
-          <w:rFonts w:ascii="Courier New" w:hAnsi="Courier New" w:cs="Courier New"/>
-          <w:sz w:val="28"/>
-          <w:szCs w:val="28"/>
-        </w:rPr>
-        <w:t xml:space="preserve">.  </w:t>
-      </w:r>
-      <w:r>
-        <w:rPr>
-          <w:rFonts w:ascii="Courier New" w:hAnsi="Courier New" w:cs="Courier New"/>
-          <w:sz w:val="28"/>
-          <w:szCs w:val="28"/>
-        </w:rPr>
-        <w:t xml:space="preserve"> </w:t>
-      </w:r>
-    </w:p>
-    <w:p>
-      <w:pPr>
-        <w:pStyle w:val="a3"/>
-        <w:numPr>
-          <w:ilvl w:val="0"/>
-          <w:numId w:val="1"/>
-        </w:numPr>
-        <w:jc w:val="both"/>
-        <w:rPr>
-          <w:rFonts w:ascii="Courier New" w:hAnsi="Courier New" w:cs="Courier New"/>
-          <w:sz w:val="28"/>
-          <w:szCs w:val="28"/>
-        </w:rPr>
-      </w:pPr>
-      <w:r>
-        <w:rPr>
-          <w:rFonts w:ascii="Courier New" w:hAnsi="Courier New" w:cs="Courier New"/>
-          <w:sz w:val="28"/>
-          <w:szCs w:val="28"/>
-        </w:rPr>
-        <w:t>Заполните таблицу</w:t>
-      </w:r>
-      <w:r>
-        <w:rPr>
-          <w:rFonts w:ascii="Courier New" w:hAnsi="Courier New" w:cs="Courier New"/>
-          <w:sz w:val="28"/>
-          <w:szCs w:val="28"/>
-        </w:rPr>
-        <w:t xml:space="preserve">  </w:t>
-      </w:r>
-      <w:r>
-        <w:rPr>
-          <w:rFonts w:ascii="Courier New" w:hAnsi="Courier New" w:cs="Courier New"/>
-          <w:sz w:val="28"/>
-          <w:szCs w:val="28"/>
-        </w:rPr>
-        <w:t xml:space="preserve"> </w:t>
-      </w:r>
-    </w:p>
-    <w:tbl>
-      <w:tblPr>
-        <w:tblStyle w:val="a5"/>
-        <w:tblW w:w="0" w:type="auto"/>
-        <w:tblLook w:val="04A0" w:firstRow="1" w:lastRow="0" w:firstColumn="1" w:lastColumn="0" w:noHBand="0" w:noVBand="1"/>
-      </w:tblPr>
-      <w:tblGrid>
-        <w:gridCol w:w="562"/>
-        <w:gridCol w:w="5954"/>
-        <w:gridCol w:w="2337"/>
-      </w:tblGrid>
-      <w:tr>
-        <w:tc>
-          <w:tcPr>
-            <w:tcW w:w="562" w:type="dxa"/>
-          </w:tcPr>
-          <w:p>
-            <w:pPr>
-              <w:jc w:val="both"/>
-              <w:rPr>
-                <w:rFonts w:ascii="Courier New" w:hAnsi="Courier New" w:cs="Courier New"/>
-                <w:sz w:val="24"/>
-                <w:szCs w:val="24"/>
-              </w:rPr>
-            </w:pPr>
-            <w:r>
-              <w:rPr>
-                <w:rFonts w:ascii="Courier New" w:hAnsi="Courier New" w:cs="Courier New"/>
-                <w:sz w:val="24"/>
-                <w:szCs w:val="24"/>
-              </w:rPr>
-              <w:t>№</w:t>
-            </w:r>
-          </w:p>
-        </w:tc>
-        <w:tc>
-          <w:tcPr>
-            <w:tcW w:w="5954" w:type="dxa"/>
-          </w:tcPr>
-          <w:p>
-            <w:pPr>
-              <w:jc w:val="center"/>
-              <w:rPr>
-                <w:rFonts w:ascii="Courier New" w:hAnsi="Courier New" w:cs="Courier New"/>
-                <w:sz w:val="24"/>
-                <w:szCs w:val="24"/>
-              </w:rPr>
-            </w:pPr>
-            <w:r>
-              <w:rPr>
-                <w:rFonts w:ascii="Courier New" w:hAnsi="Courier New" w:cs="Courier New"/>
-                <w:sz w:val="24"/>
-                <w:szCs w:val="24"/>
-              </w:rPr>
-              <w:t>Операция</w:t>
-            </w:r>
-          </w:p>
-          <w:p>
-            <w:pPr>
-              <w:jc w:val="center"/>
-              <w:rPr>
-                <w:rFonts w:ascii="Courier New" w:hAnsi="Courier New" w:cs="Courier New"/>
-                <w:sz w:val="24"/>
-                <w:szCs w:val="24"/>
-              </w:rPr>
-            </w:pPr>
-          </w:p>
-          <w:p>
-            <w:pPr>
-              <w:jc w:val="center"/>
-              <w:rPr>
-                <w:rFonts w:ascii="Courier New" w:hAnsi="Courier New" w:cs="Courier New"/>
-                <w:sz w:val="24"/>
-                <w:szCs w:val="24"/>
-                <w:lang w:val="en-US"/>
-              </w:rPr>
-            </w:pPr>
-            <w:r>
-              <w:rPr>
-                <w:rFonts w:ascii="Courier New" w:hAnsi="Courier New" w:cs="Courier New"/>
-                <w:sz w:val="24"/>
-                <w:szCs w:val="24"/>
-                <w:lang w:val="en-US"/>
-              </w:rPr>
-              <w:t>set(‘incr’,0)</w:t>
-            </w:r>
-          </w:p>
-        </w:tc>
-        <w:tc>
-          <w:tcPr>
-            <w:tcW w:w="2337" w:type="dxa"/>
-          </w:tcPr>
-          <w:p>
-            <w:pPr>
-              <w:jc w:val="center"/>
-              <w:rPr>
-                <w:rFonts w:ascii="Courier New" w:hAnsi="Courier New" w:cs="Courier New"/>
-                <w:sz w:val="24"/>
-                <w:szCs w:val="24"/>
-              </w:rPr>
-            </w:pPr>
-            <w:r>
-              <w:rPr>
-                <w:rFonts w:ascii="Courier New" w:hAnsi="Courier New" w:cs="Courier New"/>
-                <w:sz w:val="24"/>
-                <w:szCs w:val="24"/>
-              </w:rPr>
-              <w:t>В</w:t>
-            </w:r>
-            <w:r>
-              <w:rPr>
-                <w:rFonts w:ascii="Courier New" w:hAnsi="Courier New" w:cs="Courier New"/>
-                <w:sz w:val="24"/>
-                <w:szCs w:val="24"/>
-              </w:rPr>
-              <w:t>ыполнени</w:t>
-            </w:r>
-            <w:r>
-              <w:rPr>
-                <w:rFonts w:ascii="Courier New" w:hAnsi="Courier New" w:cs="Courier New"/>
-                <w:sz w:val="24"/>
-                <w:szCs w:val="24"/>
-              </w:rPr>
-              <w:t>е</w:t>
-            </w:r>
-          </w:p>
-          <w:p>
-            <w:pPr>
-              <w:jc w:val="center"/>
-              <w:rPr>
-                <w:rFonts w:ascii="Courier New" w:hAnsi="Courier New" w:cs="Courier New"/>
-                <w:sz w:val="24"/>
-                <w:szCs w:val="24"/>
-              </w:rPr>
-            </w:pPr>
-            <w:r>
-              <w:rPr>
-                <w:rFonts w:ascii="Courier New" w:hAnsi="Courier New" w:cs="Courier New"/>
-                <w:sz w:val="24"/>
-                <w:szCs w:val="24"/>
-                <w:lang w:val="en-US"/>
-              </w:rPr>
-              <w:t xml:space="preserve">10000 </w:t>
-            </w:r>
-            <w:r>
-              <w:rPr>
-                <w:rFonts w:ascii="Courier New" w:hAnsi="Courier New" w:cs="Courier New"/>
-                <w:sz w:val="24"/>
-                <w:szCs w:val="24"/>
-              </w:rPr>
-              <w:t>операций</w:t>
-            </w:r>
-          </w:p>
-          <w:p>
-            <w:pPr>
-              <w:jc w:val="center"/>
-              <w:rPr>
-                <w:rFonts w:ascii="Courier New" w:hAnsi="Courier New" w:cs="Courier New"/>
-                <w:sz w:val="24"/>
-                <w:szCs w:val="24"/>
-                <w:lang w:val="en-US"/>
-              </w:rPr>
-            </w:pPr>
-            <w:r>
-              <w:rPr>
-                <w:rFonts w:ascii="Courier New" w:hAnsi="Courier New" w:cs="Courier New"/>
-                <w:sz w:val="24"/>
-                <w:szCs w:val="24"/>
-                <w:lang w:val="en-US"/>
-              </w:rPr>
-              <w:t>(</w:t>
-            </w:r>
-            <w:proofErr w:type="spellStart"/>
-            <w:r>
-              <w:rPr>
-                <w:rFonts w:ascii="Courier New" w:hAnsi="Courier New" w:cs="Courier New"/>
-                <w:sz w:val="24"/>
-                <w:szCs w:val="24"/>
-              </w:rPr>
-              <w:t>мс</w:t>
-            </w:r>
-            <w:proofErr w:type="spellEnd"/>
-            <w:r>
-              <w:rPr>
-                <w:rFonts w:ascii="Courier New" w:hAnsi="Courier New" w:cs="Courier New"/>
-                <w:sz w:val="24"/>
-                <w:szCs w:val="24"/>
-                <w:lang w:val="en-US"/>
-              </w:rPr>
-              <w:t>)</w:t>
+            <w:r>
+              <w:rPr>
+                <w:rFonts w:ascii="Courier New" w:hAnsi="Courier New" w:cs="Courier New"/>
+                <w:sz w:val="24"/>
+                <w:szCs w:val="24"/>
+                <w:lang w:val="en-US"/>
+              </w:rPr>
+              <w:t>6067.2921</w:t>
             </w:r>
           </w:p>
         </w:tc>
@@ -1933,7 +2666,7 @@
                 <w:sz w:val="24"/>
                 <w:szCs w:val="24"/>
               </w:rPr>
-              <w:t>1</w:t>
+              <w:t>2</w:t>
             </w:r>
           </w:p>
         </w:tc>
@@ -1949,10 +2682,8 @@
                 <w:i/>
                 <w:sz w:val="24"/>
                 <w:szCs w:val="24"/>
-                <w:lang w:val="en-US"/>
               </w:rPr>
             </w:pPr>
-            <w:proofErr w:type="spellStart"/>
             <w:r>
               <w:rPr>
                 <w:rFonts w:ascii="Courier New" w:hAnsi="Courier New" w:cs="Courier New"/>
@@ -1961,9 +2692,8 @@
                 <w:szCs w:val="24"/>
                 <w:lang w:val="en-US"/>
               </w:rPr>
-              <w:t>incr</w:t>
-            </w:r>
-            <w:proofErr w:type="spellEnd"/>
+              <w:t>hget</w:t>
+            </w:r>
             <w:r>
               <w:rPr>
                 <w:rFonts w:ascii="Courier New" w:hAnsi="Courier New" w:cs="Courier New"/>
@@ -1982,20 +2712,17 @@
                 <w:szCs w:val="24"/>
                 <w:lang w:val="en-US"/>
               </w:rPr>
-              <w:t>‘</w:t>
-            </w:r>
-            <w:proofErr w:type="spellStart"/>
+              <w:t>n</w:t>
+            </w:r>
             <w:r>
               <w:rPr>
                 <w:rFonts w:ascii="Courier New" w:hAnsi="Courier New" w:cs="Courier New"/>
                 <w:i/>
                 <w:sz w:val="24"/>
                 <w:szCs w:val="24"/>
-                <w:lang w:val="en-US"/>
-              </w:rPr>
-              <w:t>incr</w:t>
-            </w:r>
-            <w:proofErr w:type="spellEnd"/>
+              </w:rPr>
+              <w:t>)</w:t>
+            </w:r>
             <w:r>
               <w:rPr>
                 <w:rFonts w:ascii="Courier New" w:hAnsi="Courier New" w:cs="Courier New"/>
@@ -2004,7 +2731,7 @@
                 <w:szCs w:val="24"/>
                 <w:lang w:val="en-US"/>
               </w:rPr>
-              <w:t>’</w:t>
+              <w:t xml:space="preserve">, </w:t>
             </w:r>
             <w:r>
               <w:rPr>
@@ -2012,9 +2739,38 @@
                 <w:i/>
                 <w:sz w:val="24"/>
                 <w:szCs w:val="24"/>
-                <w:lang w:val="en-US"/>
-              </w:rPr>
-              <w:t>)</w:t>
+              </w:rPr>
+              <w:t xml:space="preserve"> </w:t>
+            </w:r>
+          </w:p>
+          <w:p>
+            <w:pPr>
+              <w:jc w:val="both"/>
+              <w:rPr>
+                <w:rFonts w:ascii="Courier New" w:hAnsi="Courier New" w:cs="Courier New"/>
+                <w:i/>
+                <w:sz w:val="24"/>
+                <w:szCs w:val="24"/>
+              </w:rPr>
+            </w:pPr>
+            <w:r>
+              <w:rPr>
+                <w:rFonts w:ascii="Courier New" w:hAnsi="Courier New" w:cs="Courier New"/>
+                <w:b/>
+                <w:sz w:val="24"/>
+                <w:szCs w:val="24"/>
+                <w:lang w:val="en-US"/>
+              </w:rPr>
+              <w:t>n</w:t>
+            </w:r>
+            <w:r>
+              <w:rPr>
+                <w:rFonts w:ascii="Courier New" w:hAnsi="Courier New" w:cs="Courier New"/>
+                <w:sz w:val="24"/>
+                <w:szCs w:val="24"/>
+                <w:lang w:val="en-US"/>
+              </w:rPr>
+              <w:t xml:space="preserve"> = 1…10000</w:t>
             </w:r>
           </w:p>
         </w:tc>
@@ -2031,135 +2787,14 @@
                 <w:szCs w:val="24"/>
               </w:rPr>
             </w:pPr>
-          </w:p>
-        </w:tc>
-      </w:tr>
-      <w:tr>
-        <w:tc>
-          <w:tcPr>
-            <w:tcW w:w="562" w:type="dxa"/>
-          </w:tcPr>
-          <w:p>
-            <w:pPr>
-              <w:jc w:val="both"/>
-              <w:rPr>
-                <w:rFonts w:ascii="Courier New" w:hAnsi="Courier New" w:cs="Courier New"/>
-                <w:sz w:val="24"/>
-                <w:szCs w:val="24"/>
-              </w:rPr>
-            </w:pPr>
-            <w:r>
-              <w:rPr>
-                <w:rFonts w:ascii="Courier New" w:hAnsi="Courier New" w:cs="Courier New"/>
-                <w:sz w:val="24"/>
-                <w:szCs w:val="24"/>
-              </w:rPr>
-              <w:t>2</w:t>
-            </w:r>
-          </w:p>
-        </w:tc>
-        <w:tc>
-          <w:tcPr>
-            <w:tcW w:w="5954" w:type="dxa"/>
-          </w:tcPr>
-          <w:p>
-            <w:pPr>
-              <w:jc w:val="both"/>
-              <w:rPr>
-                <w:rFonts w:ascii="Courier New" w:hAnsi="Courier New" w:cs="Courier New"/>
-                <w:i/>
-                <w:sz w:val="24"/>
-                <w:szCs w:val="24"/>
-              </w:rPr>
-            </w:pPr>
-            <w:proofErr w:type="spellStart"/>
-            <w:r>
-              <w:rPr>
-                <w:rFonts w:ascii="Courier New" w:hAnsi="Courier New" w:cs="Courier New"/>
-                <w:i/>
-                <w:sz w:val="24"/>
-                <w:szCs w:val="24"/>
-                <w:lang w:val="en-US"/>
-              </w:rPr>
-              <w:t>decr</w:t>
-            </w:r>
-            <w:proofErr w:type="spellEnd"/>
-            <w:r>
-              <w:rPr>
-                <w:rFonts w:ascii="Courier New" w:hAnsi="Courier New" w:cs="Courier New"/>
-                <w:i/>
-                <w:sz w:val="24"/>
-                <w:szCs w:val="24"/>
-                <w:lang w:val="en-US"/>
-              </w:rPr>
-              <w:t>(</w:t>
-            </w:r>
-            <w:r>
-              <w:rPr>
-                <w:rFonts w:ascii="Courier New" w:hAnsi="Courier New" w:cs="Courier New"/>
-                <w:i/>
-                <w:sz w:val="24"/>
-                <w:szCs w:val="24"/>
-                <w:lang w:val="en-US"/>
-              </w:rPr>
-              <w:t>(</w:t>
-            </w:r>
-            <w:r>
-              <w:rPr>
-                <w:rFonts w:ascii="Courier New" w:hAnsi="Courier New" w:cs="Courier New"/>
-                <w:i/>
-                <w:sz w:val="24"/>
-                <w:szCs w:val="24"/>
-                <w:lang w:val="en-US"/>
-              </w:rPr>
-              <w:t>‘</w:t>
-            </w:r>
-            <w:proofErr w:type="spellStart"/>
-            <w:r>
-              <w:rPr>
-                <w:rFonts w:ascii="Courier New" w:hAnsi="Courier New" w:cs="Courier New"/>
-                <w:i/>
-                <w:sz w:val="24"/>
-                <w:szCs w:val="24"/>
-                <w:lang w:val="en-US"/>
-              </w:rPr>
-              <w:t>incr</w:t>
-            </w:r>
-            <w:proofErr w:type="spellEnd"/>
-            <w:r>
-              <w:rPr>
-                <w:rFonts w:ascii="Courier New" w:hAnsi="Courier New" w:cs="Courier New"/>
-                <w:i/>
-                <w:sz w:val="24"/>
-                <w:szCs w:val="24"/>
-                <w:lang w:val="en-US"/>
-              </w:rPr>
-              <w:t>’</w:t>
-            </w:r>
-            <w:r>
-              <w:rPr>
-                <w:rFonts w:ascii="Courier New" w:hAnsi="Courier New" w:cs="Courier New"/>
-                <w:i/>
-                <w:sz w:val="24"/>
-                <w:szCs w:val="24"/>
-              </w:rPr>
-              <w:t xml:space="preserve">) </w:t>
-            </w:r>
-          </w:p>
-        </w:tc>
-        <w:tc>
-          <w:tcPr>
-            <w:tcW w:w="2337" w:type="dxa"/>
-          </w:tcPr>
-          <w:p>
-            <w:pPr>
-              <w:jc w:val="both"/>
-              <w:rPr>
-                <w:rFonts w:ascii="Courier New" w:hAnsi="Courier New" w:cs="Courier New"/>
-                <w:sz w:val="24"/>
-                <w:szCs w:val="24"/>
-              </w:rPr>
-            </w:pPr>
+            <w:r>
+              <w:rPr>
+                <w:rFonts w:ascii="Courier New" w:hAnsi="Courier New" w:cs="Courier New"/>
+                <w:sz w:val="24"/>
+                <w:szCs w:val="24"/>
+              </w:rPr>
+              <w:t>4441.0776000000005</w:t>
+            </w:r>
           </w:p>
         </w:tc>
       </w:tr>
@@ -2178,12 +2813,25 @@
     </w:p>
     <w:p>
       <w:pPr>
+        <w:pStyle w:val="a3"/>
+        <w:ind w:left="0"/>
+        <w:jc w:val="both"/>
+        <w:rPr>
+          <w:rFonts w:ascii="Courier New" w:hAnsi="Courier New" w:cs="Courier New"/>
+          <w:sz w:val="28"/>
+          <w:szCs w:val="28"/>
+        </w:rPr>
+      </w:pPr>
+    </w:p>
+    <w:p>
+      <w:pPr>
         <w:rPr>
           <w:rFonts w:ascii="Courier New" w:hAnsi="Courier New" w:cs="Courier New"/>
           <w:b/>
           <w:sz w:val="28"/>
           <w:szCs w:val="28"/>
           <w:u w:val="single"/>
+          <w:lang w:val="en-US"/>
         </w:rPr>
       </w:pPr>
       <w:r>
@@ -2194,7 +2842,6 @@
           <w:szCs w:val="28"/>
           <w:u w:val="single"/>
         </w:rPr>
-        <w:lastRenderedPageBreak/>
         <w:t>Задание 0</w:t>
       </w:r>
       <w:r>
@@ -2204,8 +2851,9 @@
           <w:sz w:val="28"/>
           <w:szCs w:val="28"/>
           <w:u w:val="single"/>
-        </w:rPr>
-        <w:t>4</w:t>
+          <w:lang w:val="en-US"/>
+        </w:rPr>
+        <w:t>5</w:t>
       </w:r>
     </w:p>
     <w:p>
@@ -2236,164 +2884,159 @@
           <w:sz w:val="28"/>
           <w:szCs w:val="28"/>
         </w:rPr>
+        <w:t xml:space="preserve"> 17-</w:t>
+      </w:r>
+      <w:r>
+        <w:rPr>
+          <w:rFonts w:ascii="Courier New" w:hAnsi="Courier New" w:cs="Courier New"/>
+          <w:sz w:val="28"/>
+          <w:szCs w:val="28"/>
+        </w:rPr>
+        <w:t>0</w:t>
+      </w:r>
+      <w:r>
+        <w:rPr>
+          <w:rFonts w:ascii="Courier New" w:hAnsi="Courier New" w:cs="Courier New"/>
+          <w:sz w:val="28"/>
+          <w:szCs w:val="28"/>
+        </w:rPr>
+        <w:t>5</w:t>
+      </w:r>
+      <w:r>
+        <w:rPr>
+          <w:rFonts w:ascii="Courier New" w:hAnsi="Courier New" w:cs="Courier New"/>
+          <w:sz w:val="28"/>
+          <w:szCs w:val="28"/>
+        </w:rPr>
+        <w:t>.</w:t>
+      </w:r>
+      <w:r>
+        <w:rPr>
+          <w:rFonts w:ascii="Courier New" w:hAnsi="Courier New" w:cs="Courier New"/>
+          <w:sz w:val="28"/>
+          <w:szCs w:val="28"/>
+          <w:lang w:val="en-US"/>
+        </w:rPr>
+        <w:t>js</w:t>
+      </w:r>
+      <w:r>
+        <w:rPr>
+          <w:rFonts w:ascii="Courier New" w:hAnsi="Courier New" w:cs="Courier New"/>
+          <w:sz w:val="28"/>
+          <w:szCs w:val="28"/>
+        </w:rPr>
+        <w:t xml:space="preserve">, демонстрирующее механизм </w:t>
+      </w:r>
+      <w:r>
+        <w:rPr>
+          <w:rFonts w:ascii="Courier New" w:hAnsi="Courier New" w:cs="Courier New"/>
+          <w:b/>
+          <w:sz w:val="28"/>
+          <w:szCs w:val="28"/>
+          <w:lang w:val="en-US"/>
+        </w:rPr>
+        <w:t>publish</w:t>
+      </w:r>
+      <w:r>
+        <w:rPr>
+          <w:rFonts w:ascii="Courier New" w:hAnsi="Courier New" w:cs="Courier New"/>
+          <w:b/>
+          <w:sz w:val="28"/>
+          <w:szCs w:val="28"/>
+        </w:rPr>
+        <w:t>/</w:t>
+      </w:r>
+      <w:r>
+        <w:rPr>
+          <w:rFonts w:ascii="Courier New" w:hAnsi="Courier New" w:cs="Courier New"/>
+          <w:b/>
+          <w:sz w:val="28"/>
+          <w:szCs w:val="28"/>
+          <w:lang w:val="en-US"/>
+        </w:rPr>
+        <w:t>subscribe</w:t>
+      </w:r>
+      <w:r>
+        <w:rPr>
+          <w:rFonts w:ascii="Courier New" w:hAnsi="Courier New" w:cs="Courier New"/>
+          <w:b/>
+          <w:sz w:val="28"/>
+          <w:szCs w:val="28"/>
+        </w:rPr>
+        <w:t>.</w:t>
+      </w:r>
+    </w:p>
+    <w:p>
+      <w:pPr>
+        <w:jc w:val="both"/>
+        <w:rPr>
+          <w:rFonts w:ascii="Courier New" w:hAnsi="Courier New" w:cs="Courier New"/>
+          <w:sz w:val="28"/>
+          <w:szCs w:val="28"/>
+        </w:rPr>
+      </w:pPr>
+    </w:p>
+    <w:p>
+      <w:pPr>
+        <w:pStyle w:val="a3"/>
+        <w:ind w:left="0"/>
+        <w:jc w:val="both"/>
+        <w:rPr>
+          <w:rFonts w:ascii="Courier New" w:hAnsi="Courier New" w:cs="Courier New"/>
+          <w:sz w:val="28"/>
+          <w:szCs w:val="28"/>
+        </w:rPr>
+      </w:pPr>
+    </w:p>
+    <w:p>
+      <w:pPr>
+        <w:pStyle w:val="a3"/>
+        <w:ind w:left="0"/>
+        <w:jc w:val="both"/>
+        <w:rPr>
+          <w:rFonts w:ascii="Courier New" w:hAnsi="Courier New" w:cs="Courier New"/>
+          <w:sz w:val="28"/>
+          <w:szCs w:val="28"/>
+        </w:rPr>
+      </w:pPr>
+      <w:r>
+        <w:rPr>
+          <w:rFonts w:ascii="Courier New" w:hAnsi="Courier New" w:cs="Courier New"/>
+          <w:b/>
+          <w:sz w:val="28"/>
+          <w:szCs w:val="28"/>
+          <w:u w:val="single"/>
+        </w:rPr>
+        <w:t>Задание 0</w:t>
+      </w:r>
+      <w:r>
+        <w:rPr>
+          <w:rFonts w:ascii="Courier New" w:hAnsi="Courier New" w:cs="Courier New"/>
+          <w:b/>
+          <w:sz w:val="28"/>
+          <w:szCs w:val="28"/>
+          <w:u w:val="single"/>
+          <w:lang w:val="en-US"/>
+        </w:rPr>
+        <w:t>6</w:t>
+      </w:r>
+      <w:r>
+        <w:rPr>
+          <w:rFonts w:ascii="Courier New" w:hAnsi="Courier New" w:cs="Courier New"/>
+          <w:b/>
+          <w:sz w:val="28"/>
+          <w:szCs w:val="28"/>
+          <w:u w:val="single"/>
+        </w:rPr>
         <w:t xml:space="preserve"> </w:t>
       </w:r>
-      <w:proofErr w:type="gramStart"/>
-      <w:r>
-        <w:rPr>
-          <w:rFonts w:ascii="Courier New" w:hAnsi="Courier New" w:cs="Courier New"/>
-          <w:sz w:val="28"/>
-          <w:szCs w:val="28"/>
-        </w:rPr>
-        <w:t>17-</w:t>
-      </w:r>
-      <w:r>
-        <w:rPr>
-          <w:rFonts w:ascii="Courier New" w:hAnsi="Courier New" w:cs="Courier New"/>
-          <w:sz w:val="28"/>
-          <w:szCs w:val="28"/>
-        </w:rPr>
-        <w:t>04</w:t>
-      </w:r>
-      <w:r>
-        <w:rPr>
-          <w:rFonts w:ascii="Courier New" w:hAnsi="Courier New" w:cs="Courier New"/>
-          <w:sz w:val="28"/>
-          <w:szCs w:val="28"/>
-        </w:rPr>
-        <w:t>.</w:t>
-      </w:r>
-      <w:proofErr w:type="spellStart"/>
-      <w:r>
-        <w:rPr>
-          <w:rFonts w:ascii="Courier New" w:hAnsi="Courier New" w:cs="Courier New"/>
-          <w:sz w:val="28"/>
-          <w:szCs w:val="28"/>
-          <w:lang w:val="en-US"/>
-        </w:rPr>
-        <w:t>js</w:t>
-      </w:r>
-      <w:proofErr w:type="spellEnd"/>
-      <w:r>
-        <w:rPr>
-          <w:rFonts w:ascii="Courier New" w:hAnsi="Courier New" w:cs="Courier New"/>
-          <w:sz w:val="28"/>
-          <w:szCs w:val="28"/>
-        </w:rPr>
-        <w:t>,</w:t>
-      </w:r>
-      <w:r>
-        <w:rPr>
-          <w:rFonts w:ascii="Courier New" w:hAnsi="Courier New" w:cs="Courier New"/>
-          <w:sz w:val="28"/>
-          <w:szCs w:val="28"/>
-        </w:rPr>
-        <w:t xml:space="preserve"> </w:t>
-      </w:r>
-      <w:r>
-        <w:rPr>
-          <w:rFonts w:ascii="Courier New" w:hAnsi="Courier New" w:cs="Courier New"/>
-          <w:sz w:val="28"/>
-          <w:szCs w:val="28"/>
-        </w:rPr>
-        <w:t xml:space="preserve"> позволяющее</w:t>
-      </w:r>
-      <w:proofErr w:type="gramEnd"/>
-      <w:r>
-        <w:rPr>
-          <w:rFonts w:ascii="Courier New" w:hAnsi="Courier New" w:cs="Courier New"/>
-          <w:sz w:val="28"/>
-          <w:szCs w:val="28"/>
-        </w:rPr>
-        <w:t xml:space="preserve"> исследовать скорость выполнения</w:t>
-      </w:r>
-      <w:r>
-        <w:rPr>
-          <w:rFonts w:ascii="Courier New" w:hAnsi="Courier New" w:cs="Courier New"/>
-          <w:sz w:val="28"/>
-          <w:szCs w:val="28"/>
-        </w:rPr>
-        <w:t xml:space="preserve"> 10000</w:t>
-      </w:r>
-      <w:r>
-        <w:rPr>
-          <w:rFonts w:ascii="Courier New" w:hAnsi="Courier New" w:cs="Courier New"/>
-          <w:sz w:val="28"/>
-          <w:szCs w:val="28"/>
-        </w:rPr>
-        <w:t xml:space="preserve"> запросов </w:t>
-      </w:r>
-      <w:proofErr w:type="spellStart"/>
-      <w:r>
-        <w:rPr>
-          <w:rFonts w:ascii="Courier New" w:hAnsi="Courier New" w:cs="Courier New"/>
-          <w:b/>
-          <w:sz w:val="28"/>
-          <w:szCs w:val="28"/>
-          <w:lang w:val="en-US"/>
-        </w:rPr>
-        <w:t>hset</w:t>
-      </w:r>
-      <w:proofErr w:type="spellEnd"/>
-      <w:r>
-        <w:rPr>
-          <w:rFonts w:ascii="Courier New" w:hAnsi="Courier New" w:cs="Courier New"/>
-          <w:sz w:val="28"/>
-          <w:szCs w:val="28"/>
-        </w:rPr>
-        <w:t xml:space="preserve"> </w:t>
-      </w:r>
-      <w:r>
-        <w:rPr>
-          <w:rFonts w:ascii="Courier New" w:hAnsi="Courier New" w:cs="Courier New"/>
-          <w:sz w:val="28"/>
-          <w:szCs w:val="28"/>
-        </w:rPr>
-        <w:t xml:space="preserve">и </w:t>
-      </w:r>
-      <w:r>
-        <w:rPr>
-          <w:rFonts w:ascii="Courier New" w:hAnsi="Courier New" w:cs="Courier New"/>
-          <w:sz w:val="28"/>
-          <w:szCs w:val="28"/>
-        </w:rPr>
-        <w:t xml:space="preserve">  10000 </w:t>
-      </w:r>
-      <w:r>
-        <w:rPr>
-          <w:rFonts w:ascii="Courier New" w:hAnsi="Courier New" w:cs="Courier New"/>
-          <w:sz w:val="28"/>
-          <w:szCs w:val="28"/>
-        </w:rPr>
-        <w:t xml:space="preserve">запросов </w:t>
-      </w:r>
-      <w:r>
-        <w:rPr>
-          <w:rFonts w:ascii="Courier New" w:hAnsi="Courier New" w:cs="Courier New"/>
-          <w:sz w:val="28"/>
-          <w:szCs w:val="28"/>
-        </w:rPr>
-        <w:t xml:space="preserve"> </w:t>
-      </w:r>
-      <w:proofErr w:type="spellStart"/>
-      <w:r>
-        <w:rPr>
-          <w:rFonts w:ascii="Courier New" w:hAnsi="Courier New" w:cs="Courier New"/>
-          <w:b/>
-          <w:sz w:val="28"/>
-          <w:szCs w:val="28"/>
-          <w:lang w:val="en-US"/>
-        </w:rPr>
-        <w:t>hget</w:t>
-      </w:r>
-      <w:proofErr w:type="spellEnd"/>
-      <w:r>
-        <w:rPr>
-          <w:rFonts w:ascii="Courier New" w:hAnsi="Courier New" w:cs="Courier New"/>
-          <w:sz w:val="28"/>
-          <w:szCs w:val="28"/>
-        </w:rPr>
-        <w:t xml:space="preserve">. </w:t>
+      <w:r>
+        <w:rPr>
+          <w:rFonts w:ascii="Courier New" w:hAnsi="Courier New" w:cs="Courier New"/>
+          <w:sz w:val="28"/>
+          <w:szCs w:val="28"/>
+        </w:rPr>
+        <w:t>Ответьте на следующие вопросы</w:t>
       </w:r>
     </w:p>
     <w:p>
@@ -2408,646 +3051,61 @@
           <w:rFonts w:ascii="Courier New" w:hAnsi="Courier New" w:cs="Courier New"/>
           <w:sz w:val="28"/>
           <w:szCs w:val="28"/>
-        </w:rPr>
-      </w:pPr>
-      <w:r>
-        <w:rPr>
-          <w:rFonts w:ascii="Courier New" w:hAnsi="Courier New" w:cs="Courier New"/>
-          <w:sz w:val="28"/>
-          <w:szCs w:val="28"/>
-        </w:rPr>
-        <w:t>Заполните таблицу</w:t>
-      </w:r>
-      <w:r>
-        <w:rPr>
-          <w:rFonts w:ascii="Courier New" w:hAnsi="Courier New" w:cs="Courier New"/>
-          <w:sz w:val="28"/>
-          <w:szCs w:val="28"/>
-        </w:rPr>
-        <w:t xml:space="preserve">  </w:t>
-      </w:r>
-      <w:r>
-        <w:rPr>
-          <w:rFonts w:ascii="Courier New" w:hAnsi="Courier New" w:cs="Courier New"/>
-          <w:sz w:val="28"/>
-          <w:szCs w:val="28"/>
+          <w:lang w:val="en-US"/>
+        </w:rPr>
+      </w:pPr>
+      <w:r>
+        <w:rPr>
+          <w:rFonts w:ascii="Courier New" w:hAnsi="Courier New" w:cs="Courier New"/>
+          <w:sz w:val="28"/>
+          <w:szCs w:val="28"/>
+        </w:rPr>
+        <w:t>Поясните</w:t>
+      </w:r>
+      <w:r>
+        <w:rPr>
+          <w:rFonts w:ascii="Courier New" w:hAnsi="Courier New" w:cs="Courier New"/>
+          <w:sz w:val="28"/>
+          <w:szCs w:val="28"/>
+          <w:lang w:val="en-US"/>
         </w:rPr>
         <w:t xml:space="preserve"> </w:t>
       </w:r>
-    </w:p>
-    <w:tbl>
-      <w:tblPr>
-        <w:tblStyle w:val="a5"/>
-        <w:tblW w:w="0" w:type="auto"/>
-        <w:tblLook w:val="04A0" w:firstRow="1" w:lastRow="0" w:firstColumn="1" w:lastColumn="0" w:noHBand="0" w:noVBand="1"/>
-      </w:tblPr>
-      <w:tblGrid>
-        <w:gridCol w:w="562"/>
-        <w:gridCol w:w="5954"/>
-        <w:gridCol w:w="2337"/>
-      </w:tblGrid>
-      <w:tr>
-        <w:tc>
-          <w:tcPr>
-            <w:tcW w:w="562" w:type="dxa"/>
-          </w:tcPr>
-          <w:p>
-            <w:pPr>
-              <w:jc w:val="both"/>
-              <w:rPr>
-                <w:rFonts w:ascii="Courier New" w:hAnsi="Courier New" w:cs="Courier New"/>
-                <w:sz w:val="24"/>
-                <w:szCs w:val="24"/>
-              </w:rPr>
-            </w:pPr>
-            <w:r>
-              <w:rPr>
-                <w:rFonts w:ascii="Courier New" w:hAnsi="Courier New" w:cs="Courier New"/>
-                <w:sz w:val="24"/>
-                <w:szCs w:val="24"/>
-              </w:rPr>
-              <w:t>№</w:t>
-            </w:r>
-          </w:p>
-        </w:tc>
-        <w:tc>
-          <w:tcPr>
-            <w:tcW w:w="5954" w:type="dxa"/>
-          </w:tcPr>
-          <w:p>
-            <w:pPr>
-              <w:jc w:val="center"/>
-              <w:rPr>
-                <w:rFonts w:ascii="Courier New" w:hAnsi="Courier New" w:cs="Courier New"/>
-                <w:sz w:val="24"/>
-                <w:szCs w:val="24"/>
-              </w:rPr>
-            </w:pPr>
-            <w:r>
-              <w:rPr>
-                <w:rFonts w:ascii="Courier New" w:hAnsi="Courier New" w:cs="Courier New"/>
-                <w:sz w:val="24"/>
-                <w:szCs w:val="24"/>
-              </w:rPr>
-              <w:t>Операция</w:t>
-            </w:r>
-          </w:p>
-          <w:p>
-            <w:pPr>
-              <w:jc w:val="center"/>
-              <w:rPr>
-                <w:rFonts w:ascii="Courier New" w:hAnsi="Courier New" w:cs="Courier New"/>
-                <w:sz w:val="24"/>
-                <w:szCs w:val="24"/>
-              </w:rPr>
-            </w:pPr>
-          </w:p>
-          <w:p>
-            <w:pPr>
-              <w:jc w:val="center"/>
-              <w:rPr>
-                <w:rFonts w:ascii="Courier New" w:hAnsi="Courier New" w:cs="Courier New"/>
-                <w:sz w:val="24"/>
-                <w:szCs w:val="24"/>
-                <w:lang w:val="en-US"/>
-              </w:rPr>
-            </w:pPr>
-            <w:r>
-              <w:rPr>
-                <w:rFonts w:ascii="Courier New" w:hAnsi="Courier New" w:cs="Courier New"/>
-                <w:sz w:val="24"/>
-                <w:szCs w:val="24"/>
-                <w:lang w:val="en-US"/>
-              </w:rPr>
-              <w:t>set(‘incr’,0)</w:t>
-            </w:r>
-          </w:p>
-        </w:tc>
-        <w:tc>
-          <w:tcPr>
-            <w:tcW w:w="2337" w:type="dxa"/>
-          </w:tcPr>
-          <w:p>
-            <w:pPr>
-              <w:jc w:val="center"/>
-              <w:rPr>
-                <w:rFonts w:ascii="Courier New" w:hAnsi="Courier New" w:cs="Courier New"/>
-                <w:sz w:val="24"/>
-                <w:szCs w:val="24"/>
-              </w:rPr>
-            </w:pPr>
-            <w:r>
-              <w:rPr>
-                <w:rFonts w:ascii="Courier New" w:hAnsi="Courier New" w:cs="Courier New"/>
-                <w:sz w:val="24"/>
-                <w:szCs w:val="24"/>
-              </w:rPr>
-              <w:t>В</w:t>
-            </w:r>
-            <w:r>
-              <w:rPr>
-                <w:rFonts w:ascii="Courier New" w:hAnsi="Courier New" w:cs="Courier New"/>
-                <w:sz w:val="24"/>
-                <w:szCs w:val="24"/>
-              </w:rPr>
-              <w:t>ыполнени</w:t>
-            </w:r>
-            <w:r>
-              <w:rPr>
-                <w:rFonts w:ascii="Courier New" w:hAnsi="Courier New" w:cs="Courier New"/>
-                <w:sz w:val="24"/>
-                <w:szCs w:val="24"/>
-              </w:rPr>
-              <w:t>е</w:t>
-            </w:r>
-          </w:p>
-          <w:p>
-            <w:pPr>
-              <w:jc w:val="center"/>
-              <w:rPr>
-                <w:rFonts w:ascii="Courier New" w:hAnsi="Courier New" w:cs="Courier New"/>
-                <w:sz w:val="24"/>
-                <w:szCs w:val="24"/>
-              </w:rPr>
-            </w:pPr>
-            <w:r>
-              <w:rPr>
-                <w:rFonts w:ascii="Courier New" w:hAnsi="Courier New" w:cs="Courier New"/>
-                <w:sz w:val="24"/>
-                <w:szCs w:val="24"/>
-                <w:lang w:val="en-US"/>
-              </w:rPr>
-              <w:t xml:space="preserve">10000 </w:t>
-            </w:r>
-            <w:r>
-              <w:rPr>
-                <w:rFonts w:ascii="Courier New" w:hAnsi="Courier New" w:cs="Courier New"/>
-                <w:sz w:val="24"/>
-                <w:szCs w:val="24"/>
-              </w:rPr>
-              <w:t>операций</w:t>
-            </w:r>
-          </w:p>
-          <w:p>
-            <w:pPr>
-              <w:jc w:val="center"/>
-              <w:rPr>
-                <w:rFonts w:ascii="Courier New" w:hAnsi="Courier New" w:cs="Courier New"/>
-                <w:sz w:val="24"/>
-                <w:szCs w:val="24"/>
-                <w:lang w:val="en-US"/>
-              </w:rPr>
-            </w:pPr>
-            <w:r>
-              <w:rPr>
-                <w:rFonts w:ascii="Courier New" w:hAnsi="Courier New" w:cs="Courier New"/>
-                <w:sz w:val="24"/>
-                <w:szCs w:val="24"/>
-                <w:lang w:val="en-US"/>
-              </w:rPr>
-              <w:t>(</w:t>
-            </w:r>
-            <w:proofErr w:type="spellStart"/>
-            <w:r>
-              <w:rPr>
-                <w:rFonts w:ascii="Courier New" w:hAnsi="Courier New" w:cs="Courier New"/>
-                <w:sz w:val="24"/>
-                <w:szCs w:val="24"/>
-              </w:rPr>
-              <w:t>мс</w:t>
-            </w:r>
-            <w:proofErr w:type="spellEnd"/>
-            <w:r>
-              <w:rPr>
-                <w:rFonts w:ascii="Courier New" w:hAnsi="Courier New" w:cs="Courier New"/>
-                <w:sz w:val="24"/>
-                <w:szCs w:val="24"/>
-                <w:lang w:val="en-US"/>
-              </w:rPr>
-              <w:t>)</w:t>
-            </w:r>
-          </w:p>
-        </w:tc>
-      </w:tr>
-      <w:tr>
-        <w:tc>
-          <w:tcPr>
-            <w:tcW w:w="562" w:type="dxa"/>
-          </w:tcPr>
-          <w:p>
-            <w:pPr>
-              <w:jc w:val="both"/>
-              <w:rPr>
-                <w:rFonts w:ascii="Courier New" w:hAnsi="Courier New" w:cs="Courier New"/>
-                <w:sz w:val="24"/>
-                <w:szCs w:val="24"/>
-              </w:rPr>
-            </w:pPr>
-            <w:r>
-              <w:rPr>
-                <w:rFonts w:ascii="Courier New" w:hAnsi="Courier New" w:cs="Courier New"/>
-                <w:sz w:val="24"/>
-                <w:szCs w:val="24"/>
-              </w:rPr>
-              <w:t>1</w:t>
-            </w:r>
-          </w:p>
-        </w:tc>
-        <w:tc>
-          <w:tcPr>
-            <w:tcW w:w="5954" w:type="dxa"/>
-          </w:tcPr>
-          <w:p>
-            <w:pPr>
-              <w:jc w:val="both"/>
-              <w:rPr>
-                <w:rFonts w:ascii="Courier New" w:hAnsi="Courier New" w:cs="Courier New"/>
-                <w:i/>
-                <w:sz w:val="24"/>
-                <w:szCs w:val="24"/>
-                <w:lang w:val="en-US"/>
-              </w:rPr>
-            </w:pPr>
-            <w:proofErr w:type="spellStart"/>
-            <w:r>
-              <w:rPr>
-                <w:rFonts w:ascii="Courier New" w:hAnsi="Courier New" w:cs="Courier New"/>
-                <w:i/>
-                <w:sz w:val="24"/>
-                <w:szCs w:val="24"/>
-                <w:lang w:val="en-US"/>
-              </w:rPr>
-              <w:t>hset</w:t>
-            </w:r>
-            <w:proofErr w:type="spellEnd"/>
-            <w:r>
-              <w:rPr>
-                <w:rFonts w:ascii="Courier New" w:hAnsi="Courier New" w:cs="Courier New"/>
-                <w:i/>
-                <w:sz w:val="24"/>
-                <w:szCs w:val="24"/>
-                <w:lang w:val="en-US"/>
-              </w:rPr>
-              <w:t>(</w:t>
-            </w:r>
-            <w:r>
-              <w:rPr>
-                <w:rFonts w:ascii="Courier New" w:hAnsi="Courier New" w:cs="Courier New"/>
-                <w:b/>
-                <w:i/>
-                <w:sz w:val="24"/>
-                <w:szCs w:val="24"/>
-                <w:lang w:val="en-US"/>
-              </w:rPr>
-              <w:t>n</w:t>
-            </w:r>
-            <w:r>
-              <w:rPr>
-                <w:rFonts w:ascii="Courier New" w:hAnsi="Courier New" w:cs="Courier New"/>
-                <w:i/>
-                <w:sz w:val="24"/>
-                <w:szCs w:val="24"/>
-                <w:lang w:val="en-US"/>
-              </w:rPr>
-              <w:t>, ‘{id:n,</w:t>
-            </w:r>
-            <w:proofErr w:type="spellStart"/>
-            <w:r>
-              <w:rPr>
-                <w:rFonts w:ascii="Courier New" w:hAnsi="Courier New" w:cs="Courier New"/>
-                <w:i/>
-                <w:sz w:val="24"/>
-                <w:szCs w:val="24"/>
-                <w:lang w:val="en-US"/>
-              </w:rPr>
-              <w:t>val</w:t>
-            </w:r>
-            <w:proofErr w:type="spellEnd"/>
-            <w:r>
-              <w:rPr>
-                <w:rFonts w:ascii="Courier New" w:hAnsi="Courier New" w:cs="Courier New"/>
-                <w:i/>
-                <w:sz w:val="24"/>
-                <w:szCs w:val="24"/>
-                <w:lang w:val="en-US"/>
-              </w:rPr>
-              <w:t>:”</w:t>
-            </w:r>
-            <w:proofErr w:type="spellStart"/>
-            <w:r>
-              <w:rPr>
-                <w:rFonts w:ascii="Courier New" w:hAnsi="Courier New" w:cs="Courier New"/>
-                <w:i/>
-                <w:sz w:val="24"/>
-                <w:szCs w:val="24"/>
-                <w:lang w:val="en-US"/>
-              </w:rPr>
-              <w:t>val</w:t>
-            </w:r>
-            <w:proofErr w:type="spellEnd"/>
-            <w:r>
-              <w:rPr>
-                <w:rFonts w:ascii="Courier New" w:hAnsi="Courier New" w:cs="Courier New"/>
-                <w:i/>
-                <w:sz w:val="24"/>
-                <w:szCs w:val="24"/>
-                <w:lang w:val="en-US"/>
-              </w:rPr>
-              <w:t>-</w:t>
-            </w:r>
-            <w:r>
-              <w:rPr>
-                <w:rFonts w:ascii="Courier New" w:hAnsi="Courier New" w:cs="Courier New"/>
-                <w:b/>
-                <w:i/>
-                <w:sz w:val="24"/>
-                <w:szCs w:val="24"/>
-                <w:lang w:val="en-US"/>
-              </w:rPr>
-              <w:t>n</w:t>
-            </w:r>
-            <w:r>
-              <w:rPr>
-                <w:rFonts w:ascii="Courier New" w:hAnsi="Courier New" w:cs="Courier New"/>
-                <w:i/>
-                <w:sz w:val="24"/>
-                <w:szCs w:val="24"/>
-                <w:lang w:val="en-US"/>
-              </w:rPr>
-              <w:t>”}’</w:t>
-            </w:r>
-            <w:r>
-              <w:rPr>
-                <w:rFonts w:ascii="Courier New" w:hAnsi="Courier New" w:cs="Courier New"/>
-                <w:i/>
-                <w:sz w:val="24"/>
-                <w:szCs w:val="24"/>
-                <w:lang w:val="en-US"/>
-              </w:rPr>
-              <w:t>)</w:t>
-            </w:r>
-            <w:r>
-              <w:rPr>
-                <w:rFonts w:ascii="Courier New" w:hAnsi="Courier New" w:cs="Courier New"/>
-                <w:i/>
-                <w:sz w:val="24"/>
-                <w:szCs w:val="24"/>
-                <w:lang w:val="en-US"/>
-              </w:rPr>
-              <w:t>,</w:t>
-            </w:r>
-          </w:p>
-          <w:p>
-            <w:pPr>
-              <w:jc w:val="both"/>
-              <w:rPr>
-                <w:rFonts w:ascii="Courier New" w:hAnsi="Courier New" w:cs="Courier New"/>
-                <w:i/>
-                <w:sz w:val="24"/>
-                <w:szCs w:val="24"/>
-                <w:lang w:val="en-US"/>
-              </w:rPr>
-            </w:pPr>
-            <w:r>
-              <w:rPr>
-                <w:rFonts w:ascii="Courier New" w:hAnsi="Courier New" w:cs="Courier New"/>
-                <w:b/>
-                <w:sz w:val="24"/>
-                <w:szCs w:val="24"/>
-                <w:lang w:val="en-US"/>
-              </w:rPr>
-              <w:t>n</w:t>
-            </w:r>
-            <w:r>
-              <w:rPr>
-                <w:rFonts w:ascii="Courier New" w:hAnsi="Courier New" w:cs="Courier New"/>
-                <w:sz w:val="24"/>
-                <w:szCs w:val="24"/>
-                <w:lang w:val="en-US"/>
-              </w:rPr>
-              <w:t xml:space="preserve"> = 1…10000</w:t>
-            </w:r>
-          </w:p>
-        </w:tc>
-        <w:tc>
-          <w:tcPr>
-            <w:tcW w:w="2337" w:type="dxa"/>
-          </w:tcPr>
-          <w:p>
-            <w:pPr>
-              <w:jc w:val="both"/>
-              <w:rPr>
-                <w:rFonts w:ascii="Courier New" w:hAnsi="Courier New" w:cs="Courier New"/>
-                <w:sz w:val="24"/>
-                <w:szCs w:val="24"/>
-                <w:lang w:val="en-US"/>
-              </w:rPr>
-            </w:pPr>
-          </w:p>
-        </w:tc>
-      </w:tr>
-      <w:tr>
-        <w:tc>
-          <w:tcPr>
-            <w:tcW w:w="562" w:type="dxa"/>
-          </w:tcPr>
-          <w:p>
-            <w:pPr>
-              <w:jc w:val="both"/>
-              <w:rPr>
-                <w:rFonts w:ascii="Courier New" w:hAnsi="Courier New" w:cs="Courier New"/>
-                <w:sz w:val="24"/>
-                <w:szCs w:val="24"/>
-              </w:rPr>
-            </w:pPr>
-            <w:r>
-              <w:rPr>
-                <w:rFonts w:ascii="Courier New" w:hAnsi="Courier New" w:cs="Courier New"/>
-                <w:sz w:val="24"/>
-                <w:szCs w:val="24"/>
-              </w:rPr>
-              <w:t>2</w:t>
-            </w:r>
-          </w:p>
-        </w:tc>
-        <w:tc>
-          <w:tcPr>
-            <w:tcW w:w="5954" w:type="dxa"/>
-          </w:tcPr>
-          <w:p>
-            <w:pPr>
-              <w:jc w:val="both"/>
-              <w:rPr>
-                <w:rFonts w:ascii="Courier New" w:hAnsi="Courier New" w:cs="Courier New"/>
-                <w:i/>
-                <w:sz w:val="24"/>
-                <w:szCs w:val="24"/>
-              </w:rPr>
-            </w:pPr>
-            <w:proofErr w:type="spellStart"/>
-            <w:r>
-              <w:rPr>
-                <w:rFonts w:ascii="Courier New" w:hAnsi="Courier New" w:cs="Courier New"/>
-                <w:i/>
-                <w:sz w:val="24"/>
-                <w:szCs w:val="24"/>
-                <w:lang w:val="en-US"/>
-              </w:rPr>
-              <w:t>hget</w:t>
-            </w:r>
-            <w:proofErr w:type="spellEnd"/>
-            <w:r>
-              <w:rPr>
-                <w:rFonts w:ascii="Courier New" w:hAnsi="Courier New" w:cs="Courier New"/>
-                <w:i/>
-                <w:sz w:val="24"/>
-                <w:szCs w:val="24"/>
-                <w:lang w:val="en-US"/>
-              </w:rPr>
-              <w:t>(</w:t>
-            </w:r>
-            <w:r>
-              <w:rPr>
-                <w:rFonts w:ascii="Courier New" w:hAnsi="Courier New" w:cs="Courier New"/>
-                <w:i/>
-                <w:sz w:val="24"/>
-                <w:szCs w:val="24"/>
-                <w:lang w:val="en-US"/>
-              </w:rPr>
-              <w:t>n</w:t>
-            </w:r>
-            <w:r>
-              <w:rPr>
-                <w:rFonts w:ascii="Courier New" w:hAnsi="Courier New" w:cs="Courier New"/>
-                <w:i/>
-                <w:sz w:val="24"/>
-                <w:szCs w:val="24"/>
-              </w:rPr>
-              <w:t>)</w:t>
-            </w:r>
-            <w:r>
-              <w:rPr>
-                <w:rFonts w:ascii="Courier New" w:hAnsi="Courier New" w:cs="Courier New"/>
-                <w:i/>
-                <w:sz w:val="24"/>
-                <w:szCs w:val="24"/>
-                <w:lang w:val="en-US"/>
-              </w:rPr>
-              <w:t xml:space="preserve">, </w:t>
-            </w:r>
-            <w:r>
-              <w:rPr>
-                <w:rFonts w:ascii="Courier New" w:hAnsi="Courier New" w:cs="Courier New"/>
-                <w:i/>
-                <w:sz w:val="24"/>
-                <w:szCs w:val="24"/>
-              </w:rPr>
-              <w:t xml:space="preserve"> </w:t>
-            </w:r>
-          </w:p>
-          <w:p>
-            <w:pPr>
-              <w:jc w:val="both"/>
-              <w:rPr>
-                <w:rFonts w:ascii="Courier New" w:hAnsi="Courier New" w:cs="Courier New"/>
-                <w:i/>
-                <w:sz w:val="24"/>
-                <w:szCs w:val="24"/>
-              </w:rPr>
-            </w:pPr>
-            <w:r>
-              <w:rPr>
-                <w:rFonts w:ascii="Courier New" w:hAnsi="Courier New" w:cs="Courier New"/>
-                <w:b/>
-                <w:sz w:val="24"/>
-                <w:szCs w:val="24"/>
-                <w:lang w:val="en-US"/>
-              </w:rPr>
-              <w:t>n</w:t>
-            </w:r>
-            <w:r>
-              <w:rPr>
-                <w:rFonts w:ascii="Courier New" w:hAnsi="Courier New" w:cs="Courier New"/>
-                <w:sz w:val="24"/>
-                <w:szCs w:val="24"/>
-                <w:lang w:val="en-US"/>
-              </w:rPr>
-              <w:t xml:space="preserve"> = 1…10000</w:t>
-            </w:r>
-          </w:p>
-        </w:tc>
-        <w:tc>
-          <w:tcPr>
-            <w:tcW w:w="2337" w:type="dxa"/>
-          </w:tcPr>
-          <w:p>
-            <w:pPr>
-              <w:jc w:val="both"/>
-              <w:rPr>
-                <w:rFonts w:ascii="Courier New" w:hAnsi="Courier New" w:cs="Courier New"/>
-                <w:sz w:val="24"/>
-                <w:szCs w:val="24"/>
-              </w:rPr>
-            </w:pPr>
-          </w:p>
-        </w:tc>
-      </w:tr>
-    </w:tbl>
-    <w:p>
-      <w:pPr>
-        <w:pStyle w:val="a3"/>
-        <w:ind w:left="0"/>
-        <w:jc w:val="both"/>
-        <w:rPr>
-          <w:rFonts w:ascii="Courier New" w:hAnsi="Courier New" w:cs="Courier New"/>
-          <w:sz w:val="28"/>
-          <w:szCs w:val="28"/>
-        </w:rPr>
-      </w:pPr>
-    </w:p>
-    <w:p>
-      <w:pPr>
-        <w:pStyle w:val="a3"/>
-        <w:ind w:left="0"/>
-        <w:jc w:val="both"/>
-        <w:rPr>
-          <w:rFonts w:ascii="Courier New" w:hAnsi="Courier New" w:cs="Courier New"/>
-          <w:sz w:val="28"/>
-          <w:szCs w:val="28"/>
-        </w:rPr>
-      </w:pPr>
-    </w:p>
-    <w:p>
-      <w:pPr>
+      <w:r>
+        <w:rPr>
+          <w:rFonts w:ascii="Courier New" w:hAnsi="Courier New" w:cs="Courier New"/>
+          <w:sz w:val="28"/>
+          <w:szCs w:val="28"/>
+        </w:rPr>
+        <w:t>понятие</w:t>
+      </w:r>
+      <w:r>
+        <w:rPr>
+          <w:rFonts w:ascii="Courier New" w:hAnsi="Courier New" w:cs="Courier New"/>
+          <w:sz w:val="28"/>
+          <w:szCs w:val="28"/>
+          <w:lang w:val="en-US"/>
+        </w:rPr>
+        <w:t xml:space="preserve"> </w:t>
+      </w:r>
+      <w:r>
         <w:rPr>
           <w:rFonts w:ascii="Courier New" w:hAnsi="Courier New" w:cs="Courier New"/>
           <w:b/>
           <w:sz w:val="28"/>
           <w:szCs w:val="28"/>
-          <w:u w:val="single"/>
           <w:lang w:val="en-US"/>
         </w:rPr>
-      </w:pPr>
-      <w:r>
-        <w:rPr>
-          <w:rFonts w:ascii="Courier New" w:hAnsi="Courier New" w:cs="Courier New"/>
-          <w:b/>
-          <w:sz w:val="28"/>
-          <w:szCs w:val="28"/>
-          <w:u w:val="single"/>
-        </w:rPr>
-        <w:t>Задание 0</w:t>
-      </w:r>
-      <w:r>
-        <w:rPr>
-          <w:rFonts w:ascii="Courier New" w:hAnsi="Courier New" w:cs="Courier New"/>
-          <w:b/>
-          <w:sz w:val="28"/>
-          <w:szCs w:val="28"/>
-          <w:u w:val="single"/>
+        <w:t>in-memory Database</w:t>
+      </w:r>
+      <w:r>
+        <w:rPr>
+          <w:rFonts w:ascii="Courier New" w:hAnsi="Courier New" w:cs="Courier New"/>
+          <w:sz w:val="28"/>
+          <w:szCs w:val="28"/>
           <w:lang w:val="en-US"/>
         </w:rPr>
-        <w:t>5</w:t>
+        <w:t>.</w:t>
       </w:r>
     </w:p>
     <w:p>
@@ -3062,39 +3120,25 @@
           <w:rFonts w:ascii="Courier New" w:hAnsi="Courier New" w:cs="Courier New"/>
           <w:sz w:val="28"/>
           <w:szCs w:val="28"/>
-        </w:rPr>
-      </w:pPr>
-      <w:r>
-        <w:rPr>
-          <w:rFonts w:ascii="Courier New" w:hAnsi="Courier New" w:cs="Courier New"/>
-          <w:sz w:val="28"/>
-          <w:szCs w:val="28"/>
-        </w:rPr>
-        <w:t>Разработайте приложение</w:t>
-      </w:r>
-      <w:r>
-        <w:rPr>
-          <w:rFonts w:ascii="Courier New" w:hAnsi="Courier New" w:cs="Courier New"/>
-          <w:sz w:val="28"/>
-          <w:szCs w:val="28"/>
-        </w:rPr>
-        <w:t xml:space="preserve"> 17-</w:t>
-      </w:r>
-      <w:r>
-        <w:rPr>
-          <w:rFonts w:ascii="Courier New" w:hAnsi="Courier New" w:cs="Courier New"/>
-          <w:sz w:val="28"/>
-          <w:szCs w:val="28"/>
-        </w:rPr>
-        <w:t>0</w:t>
-      </w:r>
-      <w:r>
-        <w:rPr>
-          <w:rFonts w:ascii="Courier New" w:hAnsi="Courier New" w:cs="Courier New"/>
-          <w:sz w:val="28"/>
-          <w:szCs w:val="28"/>
-        </w:rPr>
-        <w:t>5</w:t>
+          <w:lang w:val="en-US"/>
+        </w:rPr>
+      </w:pPr>
+      <w:r>
+        <w:rPr>
+          <w:rFonts w:ascii="Courier New" w:hAnsi="Courier New" w:cs="Courier New"/>
+          <w:sz w:val="28"/>
+          <w:szCs w:val="28"/>
+        </w:rPr>
+        <w:t xml:space="preserve">Поясните понятие </w:t>
+      </w:r>
+      <w:r>
+        <w:rPr>
+          <w:rFonts w:ascii="Courier New" w:hAnsi="Courier New" w:cs="Courier New"/>
+          <w:b/>
+          <w:sz w:val="28"/>
+          <w:szCs w:val="28"/>
+        </w:rPr>
+        <w:t>хэш-таблица</w:t>
       </w:r>
       <w:r>
         <w:rPr>
@@ -3103,136 +3147,6 @@
           <w:szCs w:val="28"/>
         </w:rPr>
         <w:t>.</w:t>
-      </w:r>
-      <w:proofErr w:type="spellStart"/>
-      <w:r>
-        <w:rPr>
-          <w:rFonts w:ascii="Courier New" w:hAnsi="Courier New" w:cs="Courier New"/>
-          <w:sz w:val="28"/>
-          <w:szCs w:val="28"/>
-          <w:lang w:val="en-US"/>
-        </w:rPr>
-        <w:t>js</w:t>
-      </w:r>
-      <w:proofErr w:type="spellEnd"/>
-      <w:r>
-        <w:rPr>
-          <w:rFonts w:ascii="Courier New" w:hAnsi="Courier New" w:cs="Courier New"/>
-          <w:sz w:val="28"/>
-          <w:szCs w:val="28"/>
-        </w:rPr>
-        <w:t xml:space="preserve">, демонстрирующее механизм </w:t>
-      </w:r>
-      <w:r>
-        <w:rPr>
-          <w:rFonts w:ascii="Courier New" w:hAnsi="Courier New" w:cs="Courier New"/>
-          <w:b/>
-          <w:sz w:val="28"/>
-          <w:szCs w:val="28"/>
-          <w:lang w:val="en-US"/>
-        </w:rPr>
-        <w:t>publish</w:t>
-      </w:r>
-      <w:r>
-        <w:rPr>
-          <w:rFonts w:ascii="Courier New" w:hAnsi="Courier New" w:cs="Courier New"/>
-          <w:b/>
-          <w:sz w:val="28"/>
-          <w:szCs w:val="28"/>
-        </w:rPr>
-        <w:t>/</w:t>
-      </w:r>
-      <w:r>
-        <w:rPr>
-          <w:rFonts w:ascii="Courier New" w:hAnsi="Courier New" w:cs="Courier New"/>
-          <w:b/>
-          <w:sz w:val="28"/>
-          <w:szCs w:val="28"/>
-          <w:lang w:val="en-US"/>
-        </w:rPr>
-        <w:t>subscribe</w:t>
-      </w:r>
-      <w:r>
-        <w:rPr>
-          <w:rFonts w:ascii="Courier New" w:hAnsi="Courier New" w:cs="Courier New"/>
-          <w:b/>
-          <w:sz w:val="28"/>
-          <w:szCs w:val="28"/>
-        </w:rPr>
-        <w:t>.</w:t>
-      </w:r>
-    </w:p>
-    <w:p>
-      <w:pPr>
-        <w:jc w:val="both"/>
-        <w:rPr>
-          <w:rFonts w:ascii="Courier New" w:hAnsi="Courier New" w:cs="Courier New"/>
-          <w:sz w:val="28"/>
-          <w:szCs w:val="28"/>
-        </w:rPr>
-      </w:pPr>
-    </w:p>
-    <w:p>
-      <w:pPr>
-        <w:pStyle w:val="a3"/>
-        <w:ind w:left="0"/>
-        <w:jc w:val="both"/>
-        <w:rPr>
-          <w:rFonts w:ascii="Courier New" w:hAnsi="Courier New" w:cs="Courier New"/>
-          <w:sz w:val="28"/>
-          <w:szCs w:val="28"/>
-        </w:rPr>
-      </w:pPr>
-    </w:p>
-    <w:p>
-      <w:pPr>
-        <w:pStyle w:val="a3"/>
-        <w:ind w:left="0"/>
-        <w:jc w:val="both"/>
-        <w:rPr>
-          <w:rFonts w:ascii="Courier New" w:hAnsi="Courier New" w:cs="Courier New"/>
-          <w:sz w:val="28"/>
-          <w:szCs w:val="28"/>
-        </w:rPr>
-      </w:pPr>
-      <w:r>
-        <w:rPr>
-          <w:rFonts w:ascii="Courier New" w:hAnsi="Courier New" w:cs="Courier New"/>
-          <w:b/>
-          <w:sz w:val="28"/>
-          <w:szCs w:val="28"/>
-          <w:u w:val="single"/>
-        </w:rPr>
-        <w:t>Задание 0</w:t>
-      </w:r>
-      <w:r>
-        <w:rPr>
-          <w:rFonts w:ascii="Courier New" w:hAnsi="Courier New" w:cs="Courier New"/>
-          <w:b/>
-          <w:sz w:val="28"/>
-          <w:szCs w:val="28"/>
-          <w:u w:val="single"/>
-          <w:lang w:val="en-US"/>
-        </w:rPr>
-        <w:t>6</w:t>
-      </w:r>
-      <w:r>
-        <w:rPr>
-          <w:rFonts w:ascii="Courier New" w:hAnsi="Courier New" w:cs="Courier New"/>
-          <w:b/>
-          <w:sz w:val="28"/>
-          <w:szCs w:val="28"/>
-          <w:u w:val="single"/>
-        </w:rPr>
-        <w:t xml:space="preserve"> </w:t>
-      </w:r>
-      <w:r>
-        <w:rPr>
-          <w:rFonts w:ascii="Courier New" w:hAnsi="Courier New" w:cs="Courier New"/>
-          <w:sz w:val="28"/>
-          <w:szCs w:val="28"/>
-        </w:rPr>
-        <w:t>Ответьте на следующие вопросы</w:t>
       </w:r>
     </w:p>
     <w:p>
@@ -3247,61 +3161,32 @@
           <w:rFonts w:ascii="Courier New" w:hAnsi="Courier New" w:cs="Courier New"/>
           <w:sz w:val="28"/>
           <w:szCs w:val="28"/>
+        </w:rPr>
+      </w:pPr>
+      <w:r>
+        <w:rPr>
+          <w:rFonts w:ascii="Courier New" w:hAnsi="Courier New" w:cs="Courier New"/>
+          <w:sz w:val="28"/>
+          <w:szCs w:val="28"/>
+        </w:rPr>
+        <w:t xml:space="preserve">Каким образом обеспечивается персистентность  данных в СУБД </w:t>
+      </w:r>
+      <w:r>
+        <w:rPr>
+          <w:rFonts w:ascii="Courier New" w:hAnsi="Courier New" w:cs="Courier New"/>
+          <w:sz w:val="28"/>
+          <w:szCs w:val="28"/>
           <w:lang w:val="en-US"/>
         </w:rPr>
-      </w:pPr>
-      <w:r>
-        <w:rPr>
-          <w:rFonts w:ascii="Courier New" w:hAnsi="Courier New" w:cs="Courier New"/>
-          <w:sz w:val="28"/>
-          <w:szCs w:val="28"/>
-        </w:rPr>
-        <w:t>Поясните</w:t>
-      </w:r>
-      <w:r>
-        <w:rPr>
-          <w:rFonts w:ascii="Courier New" w:hAnsi="Courier New" w:cs="Courier New"/>
-          <w:sz w:val="28"/>
-          <w:szCs w:val="28"/>
-          <w:lang w:val="en-US"/>
-        </w:rPr>
-        <w:t xml:space="preserve"> </w:t>
-      </w:r>
-      <w:r>
-        <w:rPr>
-          <w:rFonts w:ascii="Courier New" w:hAnsi="Courier New" w:cs="Courier New"/>
-          <w:sz w:val="28"/>
-          <w:szCs w:val="28"/>
-        </w:rPr>
-        <w:t>понятие</w:t>
-      </w:r>
-      <w:r>
-        <w:rPr>
-          <w:rFonts w:ascii="Courier New" w:hAnsi="Courier New" w:cs="Courier New"/>
-          <w:sz w:val="28"/>
-          <w:szCs w:val="28"/>
-          <w:lang w:val="en-US"/>
-        </w:rPr>
-        <w:t xml:space="preserve"> </w:t>
-      </w:r>
-      <w:r>
-        <w:rPr>
-          <w:rFonts w:ascii="Courier New" w:hAnsi="Courier New" w:cs="Courier New"/>
-          <w:b/>
-          <w:sz w:val="28"/>
-          <w:szCs w:val="28"/>
-          <w:lang w:val="en-US"/>
-        </w:rPr>
-        <w:t>in-memory Database</w:t>
-      </w:r>
-      <w:r>
-        <w:rPr>
-          <w:rFonts w:ascii="Courier New" w:hAnsi="Courier New" w:cs="Courier New"/>
-          <w:sz w:val="28"/>
-          <w:szCs w:val="28"/>
-          <w:lang w:val="en-US"/>
-        </w:rPr>
-        <w:t>.</w:t>
+        <w:t>Redis</w:t>
+      </w:r>
+      <w:r>
+        <w:rPr>
+          <w:rFonts w:ascii="Courier New" w:hAnsi="Courier New" w:cs="Courier New"/>
+          <w:sz w:val="28"/>
+          <w:szCs w:val="28"/>
+        </w:rPr>
+        <w:t>?</w:t>
       </w:r>
     </w:p>
     <w:p>
@@ -3316,16 +3201,48 @@
           <w:rFonts w:ascii="Courier New" w:hAnsi="Courier New" w:cs="Courier New"/>
           <w:sz w:val="28"/>
           <w:szCs w:val="28"/>
+        </w:rPr>
+      </w:pPr>
+      <w:r>
+        <w:rPr>
+          <w:rFonts w:ascii="Courier New" w:hAnsi="Courier New" w:cs="Courier New"/>
+          <w:sz w:val="28"/>
+          <w:szCs w:val="28"/>
+        </w:rPr>
+        <w:t xml:space="preserve">Поясните назначение команд СУБД </w:t>
+      </w:r>
+      <w:r>
+        <w:rPr>
+          <w:rFonts w:ascii="Courier New" w:hAnsi="Courier New" w:cs="Courier New"/>
+          <w:sz w:val="28"/>
+          <w:szCs w:val="28"/>
           <w:lang w:val="en-US"/>
         </w:rPr>
-      </w:pPr>
-      <w:r>
-        <w:rPr>
-          <w:rFonts w:ascii="Courier New" w:hAnsi="Courier New" w:cs="Courier New"/>
-          <w:sz w:val="28"/>
-          <w:szCs w:val="28"/>
-        </w:rPr>
-        <w:t xml:space="preserve">Поясните понятие </w:t>
+        <w:t>Redis</w:t>
+      </w:r>
+      <w:r>
+        <w:rPr>
+          <w:rFonts w:ascii="Courier New" w:hAnsi="Courier New" w:cs="Courier New"/>
+          <w:sz w:val="28"/>
+          <w:szCs w:val="28"/>
+        </w:rPr>
+        <w:t>:</w:t>
+      </w:r>
+      <w:r>
+        <w:rPr>
+          <w:rFonts w:ascii="Courier New" w:hAnsi="Courier New" w:cs="Courier New"/>
+          <w:sz w:val="28"/>
+          <w:szCs w:val="28"/>
+        </w:rPr>
+        <w:t xml:space="preserve"> </w:t>
+      </w:r>
+      <w:r>
+        <w:rPr>
+          <w:rFonts w:ascii="Courier New" w:hAnsi="Courier New" w:cs="Courier New"/>
+          <w:sz w:val="28"/>
+          <w:szCs w:val="28"/>
+        </w:rPr>
+        <w:t xml:space="preserve"> </w:t>
       </w:r>
       <w:r>
         <w:rPr>
@@ -3333,8 +3250,62 @@
           <w:b/>
           <w:sz w:val="28"/>
           <w:szCs w:val="28"/>
-        </w:rPr>
-        <w:t>хэш-таблица</w:t>
+          <w:lang w:val="en-US"/>
+        </w:rPr>
+        <w:t>set</w:t>
+      </w:r>
+      <w:r>
+        <w:rPr>
+          <w:rFonts w:ascii="Courier New" w:hAnsi="Courier New" w:cs="Courier New"/>
+          <w:sz w:val="28"/>
+          <w:szCs w:val="28"/>
+        </w:rPr>
+        <w:t xml:space="preserve">, </w:t>
+      </w:r>
+      <w:r>
+        <w:rPr>
+          <w:rFonts w:ascii="Courier New" w:hAnsi="Courier New" w:cs="Courier New"/>
+          <w:b/>
+          <w:sz w:val="28"/>
+          <w:szCs w:val="28"/>
+          <w:lang w:val="en-US"/>
+        </w:rPr>
+        <w:t>get</w:t>
+      </w:r>
+      <w:r>
+        <w:rPr>
+          <w:rFonts w:ascii="Courier New" w:hAnsi="Courier New" w:cs="Courier New"/>
+          <w:sz w:val="28"/>
+          <w:szCs w:val="28"/>
+        </w:rPr>
+        <w:t>,</w:t>
+      </w:r>
+      <w:r>
+        <w:rPr>
+          <w:rFonts w:ascii="Courier New" w:hAnsi="Courier New" w:cs="Courier New"/>
+          <w:sz w:val="28"/>
+          <w:szCs w:val="28"/>
+        </w:rPr>
+        <w:t xml:space="preserve"> </w:t>
+      </w:r>
+      <w:r>
+        <w:rPr>
+          <w:rFonts w:ascii="Courier New" w:hAnsi="Courier New" w:cs="Courier New"/>
+          <w:b/>
+          <w:sz w:val="28"/>
+          <w:szCs w:val="28"/>
+          <w:lang w:val="en-US"/>
+        </w:rPr>
+        <w:t>del</w:t>
+      </w:r>
+      <w:r>
+        <w:rPr>
+          <w:rFonts w:ascii="Courier New" w:hAnsi="Courier New" w:cs="Courier New"/>
+          <w:b/>
+          <w:sz w:val="28"/>
+          <w:szCs w:val="28"/>
+        </w:rPr>
+        <w:t>, getset</w:t>
       </w:r>
       <w:r>
         <w:rPr>
@@ -3365,35 +3336,7 @@
           <w:sz w:val="28"/>
           <w:szCs w:val="28"/>
         </w:rPr>
-        <w:t xml:space="preserve">Каким образом обеспечивается </w:t>
-      </w:r>
-      <w:proofErr w:type="spellStart"/>
-      <w:proofErr w:type="gramStart"/>
-      <w:r>
-        <w:rPr>
-          <w:rFonts w:ascii="Courier New" w:hAnsi="Courier New" w:cs="Courier New"/>
-          <w:sz w:val="28"/>
-          <w:szCs w:val="28"/>
-        </w:rPr>
-        <w:t>персистентность</w:t>
-      </w:r>
-      <w:proofErr w:type="spellEnd"/>
-      <w:r>
-        <w:rPr>
-          <w:rFonts w:ascii="Courier New" w:hAnsi="Courier New" w:cs="Courier New"/>
-          <w:sz w:val="28"/>
-          <w:szCs w:val="28"/>
-        </w:rPr>
-        <w:t xml:space="preserve">  данных</w:t>
-      </w:r>
-      <w:proofErr w:type="gramEnd"/>
-      <w:r>
-        <w:rPr>
-          <w:rFonts w:ascii="Courier New" w:hAnsi="Courier New" w:cs="Courier New"/>
-          <w:sz w:val="28"/>
-          <w:szCs w:val="28"/>
-        </w:rPr>
-        <w:t xml:space="preserve"> в СУБД </w:t>
+        <w:t xml:space="preserve">Поясните назначение команд СУБД </w:t>
       </w:r>
       <w:r>
         <w:rPr>
@@ -3410,7 +3353,77 @@
           <w:sz w:val="28"/>
           <w:szCs w:val="28"/>
         </w:rPr>
-        <w:t>?</w:t>
+        <w:t>:</w:t>
+      </w:r>
+      <w:r>
+        <w:rPr>
+          <w:rFonts w:ascii="Courier New" w:hAnsi="Courier New" w:cs="Courier New"/>
+          <w:sz w:val="28"/>
+          <w:szCs w:val="28"/>
+        </w:rPr>
+        <w:t xml:space="preserve"> </w:t>
+      </w:r>
+      <w:r>
+        <w:rPr>
+          <w:rFonts w:ascii="Courier New" w:hAnsi="Courier New" w:cs="Courier New"/>
+          <w:sz w:val="28"/>
+          <w:szCs w:val="28"/>
+        </w:rPr>
+        <w:t xml:space="preserve"> </w:t>
+      </w:r>
+      <w:r>
+        <w:rPr>
+          <w:rFonts w:ascii="Courier New" w:hAnsi="Courier New" w:cs="Courier New"/>
+          <w:b/>
+          <w:sz w:val="28"/>
+          <w:szCs w:val="28"/>
+          <w:lang w:val="en-US"/>
+        </w:rPr>
+        <w:t>incr</w:t>
+      </w:r>
+      <w:r>
+        <w:rPr>
+          <w:rFonts w:ascii="Courier New" w:hAnsi="Courier New" w:cs="Courier New"/>
+          <w:sz w:val="28"/>
+          <w:szCs w:val="28"/>
+        </w:rPr>
+        <w:t>,</w:t>
+      </w:r>
+      <w:r>
+        <w:rPr>
+          <w:rFonts w:ascii="Courier New" w:hAnsi="Courier New" w:cs="Courier New"/>
+          <w:sz w:val="28"/>
+          <w:szCs w:val="28"/>
+        </w:rPr>
+        <w:t xml:space="preserve"> </w:t>
+      </w:r>
+      <w:r>
+        <w:rPr>
+          <w:rFonts w:ascii="Courier New" w:hAnsi="Courier New" w:cs="Courier New"/>
+          <w:b/>
+          <w:sz w:val="28"/>
+          <w:szCs w:val="28"/>
+          <w:lang w:val="en-US"/>
+        </w:rPr>
+        <w:t>de</w:t>
+      </w:r>
+      <w:r>
+        <w:rPr>
+          <w:rFonts w:ascii="Courier New" w:hAnsi="Courier New" w:cs="Courier New"/>
+          <w:b/>
+          <w:sz w:val="28"/>
+          <w:szCs w:val="28"/>
+          <w:lang w:val="en-US"/>
+        </w:rPr>
+        <w:t>cr</w:t>
+      </w:r>
+      <w:r>
+        <w:rPr>
+          <w:rFonts w:ascii="Courier New" w:hAnsi="Courier New" w:cs="Courier New"/>
+          <w:sz w:val="28"/>
+          <w:szCs w:val="28"/>
+        </w:rPr>
+        <w:t>.</w:t>
       </w:r>
     </w:p>
     <w:p>
@@ -3435,7 +3448,6 @@
         </w:rPr>
         <w:t xml:space="preserve">Поясните назначение команд СУБД </w:t>
       </w:r>
-      <w:proofErr w:type="gramStart"/>
       <w:r>
         <w:rPr>
           <w:rFonts w:ascii="Courier New" w:hAnsi="Courier New" w:cs="Courier New"/>
@@ -3459,15 +3471,7 @@
           <w:sz w:val="28"/>
           <w:szCs w:val="28"/>
         </w:rPr>
-        <w:t xml:space="preserve"> </w:t>
-      </w:r>
-      <w:r>
-        <w:rPr>
-          <w:rFonts w:ascii="Courier New" w:hAnsi="Courier New" w:cs="Courier New"/>
-          <w:sz w:val="28"/>
-          <w:szCs w:val="28"/>
-        </w:rPr>
-        <w:t xml:space="preserve"> </w:t>
+        <w:t xml:space="preserve">  </w:t>
       </w:r>
       <w:r>
         <w:rPr>
@@ -3477,12 +3481,12 @@
           <w:szCs w:val="28"/>
           <w:lang w:val="en-US"/>
         </w:rPr>
-        <w:t>set</w:t>
-      </w:r>
-      <w:proofErr w:type="gramEnd"/>
-      <w:r>
-        <w:rPr>
-          <w:rFonts w:ascii="Courier New" w:hAnsi="Courier New" w:cs="Courier New"/>
+        <w:t>mset</w:t>
+      </w:r>
+      <w:r>
+        <w:rPr>
+          <w:rFonts w:ascii="Courier New" w:hAnsi="Courier New" w:cs="Courier New"/>
+          <w:b/>
           <w:sz w:val="28"/>
           <w:szCs w:val="28"/>
         </w:rPr>
@@ -3496,54 +3500,8 @@
           <w:szCs w:val="28"/>
           <w:lang w:val="en-US"/>
         </w:rPr>
-        <w:t>get</w:t>
-      </w:r>
-      <w:r>
-        <w:rPr>
-          <w:rFonts w:ascii="Courier New" w:hAnsi="Courier New" w:cs="Courier New"/>
-          <w:sz w:val="28"/>
-          <w:szCs w:val="28"/>
-        </w:rPr>
-        <w:t>,</w:t>
-      </w:r>
-      <w:r>
-        <w:rPr>
-          <w:rFonts w:ascii="Courier New" w:hAnsi="Courier New" w:cs="Courier New"/>
-          <w:sz w:val="28"/>
-          <w:szCs w:val="28"/>
-        </w:rPr>
-        <w:t xml:space="preserve"> </w:t>
-      </w:r>
-      <w:r>
-        <w:rPr>
-          <w:rFonts w:ascii="Courier New" w:hAnsi="Courier New" w:cs="Courier New"/>
-          <w:b/>
-          <w:sz w:val="28"/>
-          <w:szCs w:val="28"/>
-          <w:lang w:val="en-US"/>
-        </w:rPr>
-        <w:t>del</w:t>
-      </w:r>
-      <w:r>
-        <w:rPr>
-          <w:rFonts w:ascii="Courier New" w:hAnsi="Courier New" w:cs="Courier New"/>
-          <w:b/>
-          <w:sz w:val="28"/>
-          <w:szCs w:val="28"/>
-        </w:rPr>
-        <w:t xml:space="preserve">, </w:t>
-      </w:r>
-      <w:proofErr w:type="spellStart"/>
-      <w:r>
-        <w:rPr>
-          <w:rFonts w:ascii="Courier New" w:hAnsi="Courier New" w:cs="Courier New"/>
-          <w:b/>
-          <w:sz w:val="28"/>
-          <w:szCs w:val="28"/>
-        </w:rPr>
-        <w:t>getset</w:t>
-      </w:r>
-      <w:proofErr w:type="spellEnd"/>
+        <w:t>mget</w:t>
+      </w:r>
       <w:r>
         <w:rPr>
           <w:rFonts w:ascii="Courier New" w:hAnsi="Courier New" w:cs="Courier New"/>
@@ -3575,7 +3533,6 @@
         </w:rPr>
         <w:t xml:space="preserve">Поясните назначение команд СУБД </w:t>
       </w:r>
-      <w:proofErr w:type="gramStart"/>
       <w:r>
         <w:rPr>
           <w:rFonts w:ascii="Courier New" w:hAnsi="Courier New" w:cs="Courier New"/>
@@ -3599,74 +3556,73 @@
           <w:sz w:val="28"/>
           <w:szCs w:val="28"/>
         </w:rPr>
+        <w:t xml:space="preserve">  </w:t>
+      </w:r>
+      <w:r>
+        <w:rPr>
+          <w:rFonts w:ascii="Courier New" w:hAnsi="Courier New" w:cs="Courier New"/>
+          <w:b/>
+          <w:sz w:val="28"/>
+          <w:szCs w:val="28"/>
+          <w:lang w:val="en-US"/>
+        </w:rPr>
+        <w:t>h</w:t>
+      </w:r>
+      <w:r>
+        <w:rPr>
+          <w:rFonts w:ascii="Courier New" w:hAnsi="Courier New" w:cs="Courier New"/>
+          <w:b/>
+          <w:sz w:val="28"/>
+          <w:szCs w:val="28"/>
+          <w:lang w:val="en-US"/>
+        </w:rPr>
+        <w:t>set</w:t>
+      </w:r>
+      <w:r>
+        <w:rPr>
+          <w:rFonts w:ascii="Courier New" w:hAnsi="Courier New" w:cs="Courier New"/>
+          <w:b/>
+          <w:sz w:val="28"/>
+          <w:szCs w:val="28"/>
+        </w:rPr>
+        <w:t xml:space="preserve">, </w:t>
+      </w:r>
+      <w:r>
+        <w:rPr>
+          <w:rFonts w:ascii="Courier New" w:hAnsi="Courier New" w:cs="Courier New"/>
+          <w:b/>
+          <w:sz w:val="28"/>
+          <w:szCs w:val="28"/>
+          <w:lang w:val="en-US"/>
+        </w:rPr>
+        <w:t>h</w:t>
+      </w:r>
+      <w:r>
+        <w:rPr>
+          <w:rFonts w:ascii="Courier New" w:hAnsi="Courier New" w:cs="Courier New"/>
+          <w:b/>
+          <w:sz w:val="28"/>
+          <w:szCs w:val="28"/>
+          <w:lang w:val="en-US"/>
+        </w:rPr>
+        <w:t>get</w:t>
+      </w:r>
+      <w:r>
+        <w:rPr>
+          <w:rFonts w:ascii="Courier New" w:hAnsi="Courier New" w:cs="Courier New"/>
+          <w:b/>
+          <w:sz w:val="28"/>
+          <w:szCs w:val="28"/>
+        </w:rPr>
+        <w:t xml:space="preserve">. </w:t>
+      </w:r>
+      <w:r>
+        <w:rPr>
+          <w:rFonts w:ascii="Courier New" w:hAnsi="Courier New" w:cs="Courier New"/>
+          <w:sz w:val="28"/>
+          <w:szCs w:val="28"/>
+        </w:rPr>
         <w:t xml:space="preserve"> </w:t>
-      </w:r>
-      <w:r>
-        <w:rPr>
-          <w:rFonts w:ascii="Courier New" w:hAnsi="Courier New" w:cs="Courier New"/>
-          <w:sz w:val="28"/>
-          <w:szCs w:val="28"/>
-        </w:rPr>
-        <w:t xml:space="preserve"> </w:t>
-      </w:r>
-      <w:proofErr w:type="spellStart"/>
-      <w:r>
-        <w:rPr>
-          <w:rFonts w:ascii="Courier New" w:hAnsi="Courier New" w:cs="Courier New"/>
-          <w:b/>
-          <w:sz w:val="28"/>
-          <w:szCs w:val="28"/>
-          <w:lang w:val="en-US"/>
-        </w:rPr>
-        <w:t>incr</w:t>
-      </w:r>
-      <w:proofErr w:type="spellEnd"/>
-      <w:proofErr w:type="gramEnd"/>
-      <w:r>
-        <w:rPr>
-          <w:rFonts w:ascii="Courier New" w:hAnsi="Courier New" w:cs="Courier New"/>
-          <w:sz w:val="28"/>
-          <w:szCs w:val="28"/>
-        </w:rPr>
-        <w:t>,</w:t>
-      </w:r>
-      <w:r>
-        <w:rPr>
-          <w:rFonts w:ascii="Courier New" w:hAnsi="Courier New" w:cs="Courier New"/>
-          <w:sz w:val="28"/>
-          <w:szCs w:val="28"/>
-        </w:rPr>
-        <w:t xml:space="preserve"> </w:t>
-      </w:r>
-      <w:proofErr w:type="spellStart"/>
-      <w:r>
-        <w:rPr>
-          <w:rFonts w:ascii="Courier New" w:hAnsi="Courier New" w:cs="Courier New"/>
-          <w:b/>
-          <w:sz w:val="28"/>
-          <w:szCs w:val="28"/>
-          <w:lang w:val="en-US"/>
-        </w:rPr>
-        <w:t>de</w:t>
-      </w:r>
-      <w:r>
-        <w:rPr>
-          <w:rFonts w:ascii="Courier New" w:hAnsi="Courier New" w:cs="Courier New"/>
-          <w:b/>
-          <w:sz w:val="28"/>
-          <w:szCs w:val="28"/>
-          <w:lang w:val="en-US"/>
-        </w:rPr>
-        <w:t>cr</w:t>
-      </w:r>
-      <w:proofErr w:type="spellEnd"/>
-      <w:r>
-        <w:rPr>
-          <w:rFonts w:ascii="Courier New" w:hAnsi="Courier New" w:cs="Courier New"/>
-          <w:sz w:val="28"/>
-          <w:szCs w:val="28"/>
-        </w:rPr>
-        <w:t>.</w:t>
       </w:r>
     </w:p>
     <w:p>
@@ -3691,7 +3647,6 @@
         </w:rPr>
         <w:t xml:space="preserve">Поясните назначение команд СУБД </w:t>
       </w:r>
-      <w:proofErr w:type="gramStart"/>
       <w:r>
         <w:rPr>
           <w:rFonts w:ascii="Courier New" w:hAnsi="Courier New" w:cs="Courier New"/>
@@ -3717,7 +3672,6 @@
         </w:rPr>
         <w:t xml:space="preserve">  </w:t>
       </w:r>
-      <w:proofErr w:type="spellStart"/>
       <w:r>
         <w:rPr>
           <w:rFonts w:ascii="Courier New" w:hAnsi="Courier New" w:cs="Courier New"/>
@@ -3726,20 +3680,18 @@
           <w:szCs w:val="28"/>
           <w:lang w:val="en-US"/>
         </w:rPr>
-        <w:t>mset</w:t>
-      </w:r>
-      <w:proofErr w:type="spellEnd"/>
-      <w:proofErr w:type="gramEnd"/>
+        <w:t>h</w:t>
+      </w:r>
       <w:r>
         <w:rPr>
           <w:rFonts w:ascii="Courier New" w:hAnsi="Courier New" w:cs="Courier New"/>
           <w:b/>
           <w:sz w:val="28"/>
           <w:szCs w:val="28"/>
-        </w:rPr>
-        <w:t xml:space="preserve">, </w:t>
-      </w:r>
-      <w:proofErr w:type="spellStart"/>
+          <w:lang w:val="en-US"/>
+        </w:rPr>
+        <w:t>m</w:t>
+      </w:r>
       <w:r>
         <w:rPr>
           <w:rFonts w:ascii="Courier New" w:hAnsi="Courier New" w:cs="Courier New"/>
@@ -3748,67 +3700,27 @@
           <w:szCs w:val="28"/>
           <w:lang w:val="en-US"/>
         </w:rPr>
-        <w:t>mget</w:t>
-      </w:r>
-      <w:proofErr w:type="spellEnd"/>
-      <w:r>
-        <w:rPr>
-          <w:rFonts w:ascii="Courier New" w:hAnsi="Courier New" w:cs="Courier New"/>
-          <w:sz w:val="28"/>
-          <w:szCs w:val="28"/>
-        </w:rPr>
-        <w:t>.</w:t>
-      </w:r>
-    </w:p>
-    <w:p>
-      <w:pPr>
-        <w:pStyle w:val="a3"/>
-        <w:numPr>
-          <w:ilvl w:val="0"/>
-          <w:numId w:val="1"/>
-        </w:numPr>
-        <w:jc w:val="both"/>
-        <w:rPr>
-          <w:rFonts w:ascii="Courier New" w:hAnsi="Courier New" w:cs="Courier New"/>
-          <w:sz w:val="28"/>
-          <w:szCs w:val="28"/>
-        </w:rPr>
-      </w:pPr>
-      <w:r>
-        <w:rPr>
-          <w:rFonts w:ascii="Courier New" w:hAnsi="Courier New" w:cs="Courier New"/>
-          <w:sz w:val="28"/>
-          <w:szCs w:val="28"/>
-        </w:rPr>
-        <w:t xml:space="preserve">Поясните назначение команд СУБД </w:t>
-      </w:r>
-      <w:proofErr w:type="gramStart"/>
-      <w:r>
-        <w:rPr>
-          <w:rFonts w:ascii="Courier New" w:hAnsi="Courier New" w:cs="Courier New"/>
+        <w:t>set</w:t>
+      </w:r>
+      <w:r>
+        <w:rPr>
+          <w:rFonts w:ascii="Courier New" w:hAnsi="Courier New" w:cs="Courier New"/>
+          <w:b/>
+          <w:sz w:val="28"/>
+          <w:szCs w:val="28"/>
+        </w:rPr>
+        <w:t>,</w:t>
+      </w:r>
+      <w:r>
+        <w:rPr>
+          <w:rFonts w:ascii="Courier New" w:hAnsi="Courier New" w:cs="Courier New"/>
+          <w:b/>
           <w:sz w:val="28"/>
           <w:szCs w:val="28"/>
           <w:lang w:val="en-US"/>
         </w:rPr>
-        <w:t>Redis</w:t>
-      </w:r>
-      <w:r>
-        <w:rPr>
-          <w:rFonts w:ascii="Courier New" w:hAnsi="Courier New" w:cs="Courier New"/>
-          <w:sz w:val="28"/>
-          <w:szCs w:val="28"/>
-        </w:rPr>
-        <w:t>:</w:t>
-      </w:r>
-      <w:r>
-        <w:rPr>
-          <w:rFonts w:ascii="Courier New" w:hAnsi="Courier New" w:cs="Courier New"/>
-          <w:sz w:val="28"/>
-          <w:szCs w:val="28"/>
-        </w:rPr>
-        <w:t xml:space="preserve">  </w:t>
-      </w:r>
-      <w:proofErr w:type="spellStart"/>
+        <w:t>hm</w:t>
+      </w:r>
       <w:r>
         <w:rPr>
           <w:rFonts w:ascii="Courier New" w:hAnsi="Courier New" w:cs="Courier New"/>
@@ -3817,181 +3729,8 @@
           <w:szCs w:val="28"/>
           <w:lang w:val="en-US"/>
         </w:rPr>
-        <w:t>h</w:t>
-      </w:r>
-      <w:r>
-        <w:rPr>
-          <w:rFonts w:ascii="Courier New" w:hAnsi="Courier New" w:cs="Courier New"/>
-          <w:b/>
-          <w:sz w:val="28"/>
-          <w:szCs w:val="28"/>
-          <w:lang w:val="en-US"/>
-        </w:rPr>
-        <w:t>set</w:t>
-      </w:r>
-      <w:proofErr w:type="spellEnd"/>
-      <w:proofErr w:type="gramEnd"/>
-      <w:r>
-        <w:rPr>
-          <w:rFonts w:ascii="Courier New" w:hAnsi="Courier New" w:cs="Courier New"/>
-          <w:b/>
-          <w:sz w:val="28"/>
-          <w:szCs w:val="28"/>
-        </w:rPr>
-        <w:t xml:space="preserve">, </w:t>
-      </w:r>
-      <w:proofErr w:type="spellStart"/>
-      <w:r>
-        <w:rPr>
-          <w:rFonts w:ascii="Courier New" w:hAnsi="Courier New" w:cs="Courier New"/>
-          <w:b/>
-          <w:sz w:val="28"/>
-          <w:szCs w:val="28"/>
-          <w:lang w:val="en-US"/>
-        </w:rPr>
-        <w:t>h</w:t>
-      </w:r>
-      <w:r>
-        <w:rPr>
-          <w:rFonts w:ascii="Courier New" w:hAnsi="Courier New" w:cs="Courier New"/>
-          <w:b/>
-          <w:sz w:val="28"/>
-          <w:szCs w:val="28"/>
-          <w:lang w:val="en-US"/>
-        </w:rPr>
         <w:t>get</w:t>
       </w:r>
-      <w:proofErr w:type="spellEnd"/>
-      <w:r>
-        <w:rPr>
-          <w:rFonts w:ascii="Courier New" w:hAnsi="Courier New" w:cs="Courier New"/>
-          <w:b/>
-          <w:sz w:val="28"/>
-          <w:szCs w:val="28"/>
-        </w:rPr>
-        <w:t xml:space="preserve">. </w:t>
-      </w:r>
-      <w:r>
-        <w:rPr>
-          <w:rFonts w:ascii="Courier New" w:hAnsi="Courier New" w:cs="Courier New"/>
-          <w:sz w:val="28"/>
-          <w:szCs w:val="28"/>
-        </w:rPr>
-        <w:t xml:space="preserve"> </w:t>
-      </w:r>
-    </w:p>
-    <w:p>
-      <w:pPr>
-        <w:pStyle w:val="a3"/>
-        <w:numPr>
-          <w:ilvl w:val="0"/>
-          <w:numId w:val="1"/>
-        </w:numPr>
-        <w:jc w:val="both"/>
-        <w:rPr>
-          <w:rFonts w:ascii="Courier New" w:hAnsi="Courier New" w:cs="Courier New"/>
-          <w:sz w:val="28"/>
-          <w:szCs w:val="28"/>
-        </w:rPr>
-      </w:pPr>
-      <w:r>
-        <w:rPr>
-          <w:rFonts w:ascii="Courier New" w:hAnsi="Courier New" w:cs="Courier New"/>
-          <w:sz w:val="28"/>
-          <w:szCs w:val="28"/>
-        </w:rPr>
-        <w:t xml:space="preserve">Поясните назначение команд СУБД </w:t>
-      </w:r>
-      <w:proofErr w:type="gramStart"/>
-      <w:r>
-        <w:rPr>
-          <w:rFonts w:ascii="Courier New" w:hAnsi="Courier New" w:cs="Courier New"/>
-          <w:sz w:val="28"/>
-          <w:szCs w:val="28"/>
-          <w:lang w:val="en-US"/>
-        </w:rPr>
-        <w:t>Redis</w:t>
-      </w:r>
-      <w:r>
-        <w:rPr>
-          <w:rFonts w:ascii="Courier New" w:hAnsi="Courier New" w:cs="Courier New"/>
-          <w:sz w:val="28"/>
-          <w:szCs w:val="28"/>
-        </w:rPr>
-        <w:t>:</w:t>
-      </w:r>
-      <w:r>
-        <w:rPr>
-          <w:rFonts w:ascii="Courier New" w:hAnsi="Courier New" w:cs="Courier New"/>
-          <w:sz w:val="28"/>
-          <w:szCs w:val="28"/>
-        </w:rPr>
-        <w:t xml:space="preserve">  </w:t>
-      </w:r>
-      <w:proofErr w:type="spellStart"/>
-      <w:r>
-        <w:rPr>
-          <w:rFonts w:ascii="Courier New" w:hAnsi="Courier New" w:cs="Courier New"/>
-          <w:b/>
-          <w:sz w:val="28"/>
-          <w:szCs w:val="28"/>
-          <w:lang w:val="en-US"/>
-        </w:rPr>
-        <w:t>h</w:t>
-      </w:r>
-      <w:r>
-        <w:rPr>
-          <w:rFonts w:ascii="Courier New" w:hAnsi="Courier New" w:cs="Courier New"/>
-          <w:b/>
-          <w:sz w:val="28"/>
-          <w:szCs w:val="28"/>
-          <w:lang w:val="en-US"/>
-        </w:rPr>
-        <w:t>m</w:t>
-      </w:r>
-      <w:r>
-        <w:rPr>
-          <w:rFonts w:ascii="Courier New" w:hAnsi="Courier New" w:cs="Courier New"/>
-          <w:b/>
-          <w:sz w:val="28"/>
-          <w:szCs w:val="28"/>
-          <w:lang w:val="en-US"/>
-        </w:rPr>
-        <w:t>set</w:t>
-      </w:r>
-      <w:proofErr w:type="spellEnd"/>
-      <w:proofErr w:type="gramEnd"/>
-      <w:r>
-        <w:rPr>
-          <w:rFonts w:ascii="Courier New" w:hAnsi="Courier New" w:cs="Courier New"/>
-          <w:b/>
-          <w:sz w:val="28"/>
-          <w:szCs w:val="28"/>
-        </w:rPr>
-        <w:t>,</w:t>
-      </w:r>
-      <w:proofErr w:type="spellStart"/>
-      <w:r>
-        <w:rPr>
-          <w:rFonts w:ascii="Courier New" w:hAnsi="Courier New" w:cs="Courier New"/>
-          <w:b/>
-          <w:sz w:val="28"/>
-          <w:szCs w:val="28"/>
-          <w:lang w:val="en-US"/>
-        </w:rPr>
-        <w:t>hm</w:t>
-      </w:r>
-      <w:r>
-        <w:rPr>
-          <w:rFonts w:ascii="Courier New" w:hAnsi="Courier New" w:cs="Courier New"/>
-          <w:b/>
-          <w:sz w:val="28"/>
-          <w:szCs w:val="28"/>
-          <w:lang w:val="en-US"/>
-        </w:rPr>
-        <w:t>get</w:t>
-      </w:r>
-      <w:proofErr w:type="spellEnd"/>
       <w:r>
         <w:rPr>
           <w:rFonts w:ascii="Courier New" w:hAnsi="Courier New" w:cs="Courier New"/>
@@ -5185,6 +4924,7 @@
     <w:lsdException w:name="HTML Sample" w:semiHidden="1" w:unhideWhenUsed="1"/>
     <w:lsdException w:name="HTML Typewriter" w:semiHidden="1" w:unhideWhenUsed="1"/>
     <w:lsdException w:name="HTML Variable" w:semiHidden="1" w:unhideWhenUsed="1"/>
+    <w:lsdException w:name="Normal Table" w:semiHidden="1" w:unhideWhenUsed="1"/>
     <w:lsdException w:name="annotation subject" w:semiHidden="1" w:unhideWhenUsed="1"/>
     <w:lsdException w:name="No List" w:semiHidden="1" w:unhideWhenUsed="1"/>
     <w:lsdException w:name="Outline List 1" w:semiHidden="1" w:unhideWhenUsed="1"/>
@@ -5227,8 +4967,11 @@
     <w:lsdException w:name="Table Contemporary" w:semiHidden="1" w:unhideWhenUsed="1"/>
     <w:lsdException w:name="Table Elegant" w:semiHidden="1" w:unhideWhenUsed="1"/>
     <w:lsdException w:name="Table Professional" w:semiHidden="1" w:unhideWhenUsed="1"/>
+    <w:lsdException w:name="Table Subtle 1" w:semiHidden="1" w:unhideWhenUsed="1"/>
     <w:lsdException w:name="Table Subtle 2" w:semiHidden="1" w:unhideWhenUsed="1"/>
     <w:lsdException w:name="Table Web 1" w:semiHidden="1" w:unhideWhenUsed="1"/>
+    <w:lsdException w:name="Table Web 2" w:semiHidden="1" w:unhideWhenUsed="1"/>
+    <w:lsdException w:name="Table Web 3" w:semiHidden="1" w:unhideWhenUsed="1"/>
     <w:lsdException w:name="Balloon Text" w:semiHidden="1" w:unhideWhenUsed="1"/>
     <w:lsdException w:name="Table Grid" w:uiPriority="39"/>
     <w:lsdException w:name="Table Theme" w:semiHidden="1" w:unhideWhenUsed="1"/>

</xml_diff>